<commit_message>
updated lots of things
</commit_message>
<xml_diff>
--- a/Proposals/Anticipated_DMR.docx
+++ b/Proposals/Anticipated_DMR.docx
@@ -8,84 +8,478 @@
           <w:noProof/>
         </w:rPr>
         <mc:AlternateContent>
-          <mc:Choice Requires="wps">
+          <mc:Choice Requires="wpg">
             <w:drawing>
-              <wp:anchor distT="0" distB="0" distL="114300" distR="114300" simplePos="0" relativeHeight="251662336" behindDoc="0" locked="0" layoutInCell="1" allowOverlap="1" wp14:anchorId="314EC232" wp14:editId="357CBB60">
+              <wp:anchor distT="0" distB="0" distL="114300" distR="114300" simplePos="0" relativeHeight="251662336" behindDoc="0" locked="0" layoutInCell="1" allowOverlap="1" wp14:anchorId="5521E75F" wp14:editId="0D8469FB">
                 <wp:simplePos x="0" y="0"/>
                 <wp:positionH relativeFrom="column">
-                  <wp:posOffset>57150</wp:posOffset>
+                  <wp:posOffset>10160</wp:posOffset>
                 </wp:positionH>
                 <wp:positionV relativeFrom="paragraph">
-                  <wp:posOffset>3750945</wp:posOffset>
+                  <wp:posOffset>3523615</wp:posOffset>
                 </wp:positionV>
-                <wp:extent cx="6808470" cy="347345"/>
-                <wp:effectExtent l="0" t="0" r="0" b="8255"/>
-                <wp:wrapSquare wrapText="bothSides"/>
-                <wp:docPr id="2" name="Text Box 2"/>
+                <wp:extent cx="8205107" cy="1389454"/>
+                <wp:effectExtent l="0" t="25400" r="0" b="7620"/>
+                <wp:wrapNone/>
+                <wp:docPr id="5" name="Group 5"/>
                 <wp:cNvGraphicFramePr/>
                 <a:graphic xmlns:a="http://schemas.openxmlformats.org/drawingml/2006/main">
-                  <a:graphicData uri="http://schemas.microsoft.com/office/word/2010/wordprocessingShape">
-                    <wps:wsp>
-                      <wps:cNvSpPr txBox="1"/>
-                      <wps:spPr>
+                  <a:graphicData uri="http://schemas.microsoft.com/office/word/2010/wordprocessingGroup">
+                    <wpg:wgp>
+                      <wpg:cNvGrpSpPr/>
+                      <wpg:grpSpPr>
                         <a:xfrm>
                           <a:off x="0" y="0"/>
-                          <a:ext cx="6808470" cy="347345"/>
+                          <a:ext cx="8205107" cy="1389454"/>
+                          <a:chOff x="9741" y="0"/>
+                          <a:chExt cx="7779385" cy="1266994"/>
                         </a:xfrm>
-                        <a:prstGeom prst="rect">
-                          <a:avLst/>
-                        </a:prstGeom>
-                        <a:noFill/>
-                        <a:ln>
+                      </wpg:grpSpPr>
+                      <wpg:grpSp>
+                        <wpg:cNvPr id="4" name="Group 4"/>
+                        <wpg:cNvGrpSpPr/>
+                        <wpg:grpSpPr>
+                          <a:xfrm>
+                            <a:off x="500380" y="0"/>
+                            <a:ext cx="6947515" cy="700689"/>
+                            <a:chOff x="0" y="0"/>
+                            <a:chExt cx="6947515" cy="700689"/>
+                          </a:xfrm>
+                        </wpg:grpSpPr>
+                        <wps:wsp>
+                          <wps:cNvPr id="20" name="Rectangle 20"/>
+                          <wps:cNvSpPr/>
+                          <wps:spPr>
+                            <a:xfrm>
+                              <a:off x="0" y="0"/>
+                              <a:ext cx="6857365" cy="241935"/>
+                            </a:xfrm>
+                            <a:prstGeom prst="rect">
+                              <a:avLst/>
+                            </a:prstGeom>
+                            <a:gradFill flip="none" rotWithShape="1">
+                              <a:gsLst>
+                                <a:gs pos="11000">
+                                  <a:srgbClr val="0000FF"/>
+                                </a:gs>
+                                <a:gs pos="51000">
+                                  <a:srgbClr val="FFFF00"/>
+                                </a:gs>
+                                <a:gs pos="93000">
+                                  <a:srgbClr val="FF0000"/>
+                                </a:gs>
+                                <a:gs pos="72000">
+                                  <a:schemeClr val="accent6"/>
+                                </a:gs>
+                                <a:gs pos="31000">
+                                  <a:srgbClr val="008000"/>
+                                </a:gs>
+                              </a:gsLst>
+                              <a:lin ang="0" scaled="0"/>
+                              <a:tileRect/>
+                            </a:gradFill>
+                            <a:ln>
+                              <a:solidFill>
+                                <a:srgbClr val="FFFFFF"/>
+                              </a:solidFill>
+                            </a:ln>
+                          </wps:spPr>
+                          <wps:style>
+                            <a:lnRef idx="1">
+                              <a:schemeClr val="accent1"/>
+                            </a:lnRef>
+                            <a:fillRef idx="3">
+                              <a:schemeClr val="accent1"/>
+                            </a:fillRef>
+                            <a:effectRef idx="2">
+                              <a:schemeClr val="accent1"/>
+                            </a:effectRef>
+                            <a:fontRef idx="minor">
+                              <a:schemeClr val="lt1"/>
+                            </a:fontRef>
+                          </wps:style>
+                          <wps:bodyPr rot="0" spcFirstLastPara="0" vertOverflow="overflow" horzOverflow="overflow" vert="horz" wrap="square" lIns="91440" tIns="45720" rIns="91440" bIns="45720" numCol="1" spcCol="0" rtlCol="0" fromWordArt="0" anchor="ctr" anchorCtr="0" forceAA="0" compatLnSpc="1">
+                            <a:prstTxWarp prst="textNoShape">
+                              <a:avLst/>
+                            </a:prstTxWarp>
+                            <a:noAutofit/>
+                          </wps:bodyPr>
+                        </wps:wsp>
+                        <wps:wsp>
+                          <wps:cNvPr id="22" name="Text Box 22"/>
+                          <wps:cNvSpPr txBox="1"/>
+                          <wps:spPr>
+                            <a:xfrm>
+                              <a:off x="109835" y="245064"/>
+                              <a:ext cx="6837680" cy="455625"/>
+                            </a:xfrm>
+                            <a:prstGeom prst="rect">
+                              <a:avLst/>
+                            </a:prstGeom>
+                            <a:noFill/>
+                            <a:ln>
+                              <a:noFill/>
+                            </a:ln>
+                            <a:effectLst/>
+                            <a:extLst>
+                              <a:ext uri="{C572A759-6A51-4108-AA02-DFA0A04FC94B}">
+                                <ma14:wrappingTextBoxFlag xmlns:ma14="http://schemas.microsoft.com/office/mac/drawingml/2011/main"/>
+                              </a:ext>
+                            </a:extLst>
+                          </wps:spPr>
+                          <wps:style>
+                            <a:lnRef idx="0">
+                              <a:schemeClr val="accent1"/>
+                            </a:lnRef>
+                            <a:fillRef idx="0">
+                              <a:schemeClr val="accent1"/>
+                            </a:fillRef>
+                            <a:effectRef idx="0">
+                              <a:schemeClr val="accent1"/>
+                            </a:effectRef>
+                            <a:fontRef idx="minor">
+                              <a:schemeClr val="dk1"/>
+                            </a:fontRef>
+                          </wps:style>
+                          <wps:txbx>
+                            <w:txbxContent>
+                              <w:p>
+                                <w:pPr>
+                                  <w:rPr>
+                                    <w:rFonts w:asciiTheme="majorHAnsi" w:hAnsiTheme="majorHAnsi"/>
+                                    <w:sz w:val="22"/>
+                                  </w:rPr>
+                                </w:pPr>
+                                <w:r>
+                                  <w:rPr>
+                                    <w:rFonts w:asciiTheme="majorHAnsi" w:hAnsiTheme="majorHAnsi"/>
+                                    <w:sz w:val="22"/>
+                                  </w:rPr>
+                                  <w:t xml:space="preserve">   </w:t>
+                                </w:r>
+                                <w:r>
+                                  <w:rPr>
+                                    <w:rFonts w:asciiTheme="majorHAnsi" w:hAnsiTheme="majorHAnsi"/>
+                                    <w:sz w:val="22"/>
+                                  </w:rPr>
+                                  <w:t xml:space="preserve">Least                </w:t>
+                                </w:r>
+                                <w:r>
+                                  <w:rPr>
+                                    <w:rFonts w:asciiTheme="majorHAnsi" w:hAnsiTheme="majorHAnsi"/>
+                                    <w:sz w:val="22"/>
+                                  </w:rPr>
+                                  <w:tab/>
+                                </w:r>
+                                <w:r>
+                                  <w:rPr>
+                                    <w:rFonts w:asciiTheme="majorHAnsi" w:hAnsiTheme="majorHAnsi"/>
+                                    <w:sz w:val="22"/>
+                                  </w:rPr>
+                                  <w:tab/>
+                                  <w:t xml:space="preserve">   </w:t>
+                                </w:r>
+                                <w:r>
+                                  <w:rPr>
+                                    <w:rFonts w:asciiTheme="majorHAnsi" w:hAnsiTheme="majorHAnsi"/>
+                                    <w:sz w:val="22"/>
+                                  </w:rPr>
+                                  <w:tab/>
+                                  <w:t xml:space="preserve">                </w:t>
+                                </w:r>
+                                <w:r>
+                                  <w:rPr>
+                                    <w:rFonts w:asciiTheme="majorHAnsi" w:hAnsiTheme="majorHAnsi"/>
+                                    <w:sz w:val="22"/>
+                                  </w:rPr>
+                                  <w:t xml:space="preserve"> </w:t>
+                                </w:r>
+                                <w:r>
+                                  <w:rPr>
+                                    <w:rFonts w:asciiTheme="majorHAnsi" w:hAnsiTheme="majorHAnsi"/>
+                                    <w:sz w:val="22"/>
+                                  </w:rPr>
+                                  <w:tab/>
+                                  <w:t xml:space="preserve">    </w:t>
+                                </w:r>
+                                <w:r>
+                                  <w:rPr>
+                                    <w:rFonts w:asciiTheme="majorHAnsi" w:hAnsiTheme="majorHAnsi"/>
+                                    <w:sz w:val="22"/>
+                                  </w:rPr>
+                                  <w:t xml:space="preserve"> Moderate                 </w:t>
+                                </w:r>
+                                <w:r>
+                                  <w:rPr>
+                                    <w:rFonts w:asciiTheme="majorHAnsi" w:hAnsiTheme="majorHAnsi"/>
+                                    <w:sz w:val="22"/>
+                                  </w:rPr>
+                                  <w:tab/>
+                                </w:r>
+                                <w:r>
+                                  <w:rPr>
+                                    <w:rFonts w:asciiTheme="majorHAnsi" w:hAnsiTheme="majorHAnsi"/>
+                                    <w:sz w:val="22"/>
+                                  </w:rPr>
+                                  <w:tab/>
+                                </w:r>
+                                <w:r>
+                                  <w:rPr>
+                                    <w:rFonts w:asciiTheme="majorHAnsi" w:hAnsiTheme="majorHAnsi"/>
+                                    <w:sz w:val="22"/>
+                                  </w:rPr>
+                                  <w:tab/>
+                                </w:r>
+                                <w:r>
+                                  <w:rPr>
+                                    <w:rFonts w:asciiTheme="majorHAnsi" w:hAnsiTheme="majorHAnsi"/>
+                                    <w:sz w:val="22"/>
+                                  </w:rPr>
+                                  <w:tab/>
+                                  <w:t xml:space="preserve">     </w:t>
+                                </w:r>
+                                <w:r>
+                                  <w:rPr>
+                                    <w:rFonts w:asciiTheme="majorHAnsi" w:hAnsiTheme="majorHAnsi"/>
+                                    <w:sz w:val="22"/>
+                                  </w:rPr>
+                                  <w:tab/>
+                                  <w:t xml:space="preserve">    </w:t>
+                                </w:r>
+                                <w:r>
+                                  <w:rPr>
+                                    <w:rFonts w:asciiTheme="majorHAnsi" w:hAnsiTheme="majorHAnsi"/>
+                                    <w:sz w:val="22"/>
+                                  </w:rPr>
+                                  <w:t>Most</w:t>
+                                </w:r>
+                              </w:p>
+                            </w:txbxContent>
+                          </wps:txbx>
+                          <wps:bodyPr rot="0" spcFirstLastPara="0" vertOverflow="overflow" horzOverflow="overflow" vert="horz" wrap="square" lIns="91440" tIns="45720" rIns="91440" bIns="45720" numCol="1" spcCol="0" rtlCol="0" fromWordArt="0" anchor="t" anchorCtr="0" forceAA="0" compatLnSpc="1">
+                            <a:prstTxWarp prst="textNoShape">
+                              <a:avLst/>
+                            </a:prstTxWarp>
+                            <a:noAutofit/>
+                          </wps:bodyPr>
+                        </wps:wsp>
+                      </wpg:grpSp>
+                      <wps:wsp>
+                        <wps:cNvPr id="2" name="Text Box 2"/>
+                        <wps:cNvSpPr txBox="1"/>
+                        <wps:spPr>
+                          <a:xfrm>
+                            <a:off x="9741" y="496830"/>
+                            <a:ext cx="7779385" cy="770164"/>
+                          </a:xfrm>
+                          <a:prstGeom prst="rect">
+                            <a:avLst/>
+                          </a:prstGeom>
                           <a:noFill/>
-                        </a:ln>
-                        <a:effectLst/>
-                        <a:extLst>
-                          <a:ext uri="{C572A759-6A51-4108-AA02-DFA0A04FC94B}">
-                            <ma14:wrappingTextBoxFlag xmlns:ma14="http://schemas.microsoft.com/office/mac/drawingml/2011/main"/>
-                          </a:ext>
-                        </a:extLst>
-                      </wps:spPr>
-                      <wps:style>
-                        <a:lnRef idx="0">
-                          <a:schemeClr val="accent1"/>
-                        </a:lnRef>
-                        <a:fillRef idx="0">
-                          <a:schemeClr val="accent1"/>
-                        </a:fillRef>
-                        <a:effectRef idx="0">
-                          <a:schemeClr val="accent1"/>
-                        </a:effectRef>
-                        <a:fontRef idx="minor">
-                          <a:schemeClr val="dk1"/>
-                        </a:fontRef>
-                      </wps:style>
-                      <wps:txbx>
-                        <w:txbxContent>
-                          <w:p>
-                            <w:pPr>
-                              <w:rPr>
-                                <w:rFonts w:asciiTheme="majorHAnsi" w:hAnsiTheme="majorHAnsi"/>
-                                <w:sz w:val="28"/>
-                              </w:rPr>
-                            </w:pPr>
-                            <w:r>
-                              <w:rPr>
-                                <w:rFonts w:asciiTheme="majorHAnsi" w:hAnsiTheme="majorHAnsi"/>
-                                <w:sz w:val="28"/>
-                              </w:rPr>
-                              <w:t xml:space="preserve">Box outline: Degree of change in methylation rate, as compared to pre-treatment F1 group </w:t>
-                            </w:r>
-                          </w:p>
-                        </w:txbxContent>
-                      </wps:txbx>
-                      <wps:bodyPr rot="0" spcFirstLastPara="0" vertOverflow="overflow" horzOverflow="overflow" vert="horz" wrap="square" lIns="91440" tIns="45720" rIns="91440" bIns="45720" numCol="1" spcCol="0" rtlCol="0" fromWordArt="0" anchor="t" anchorCtr="0" forceAA="0" compatLnSpc="1">
-                        <a:prstTxWarp prst="textNoShape">
-                          <a:avLst/>
-                        </a:prstTxWarp>
-                        <a:noAutofit/>
-                      </wps:bodyPr>
-                    </wps:wsp>
+                          <a:ln>
+                            <a:noFill/>
+                          </a:ln>
+                          <a:effectLst/>
+                          <a:extLst>
+                            <a:ext uri="{C572A759-6A51-4108-AA02-DFA0A04FC94B}">
+                              <ma14:wrappingTextBoxFlag xmlns:ma14="http://schemas.microsoft.com/office/mac/drawingml/2011/main"/>
+                            </a:ext>
+                          </a:extLst>
+                        </wps:spPr>
+                        <wps:style>
+                          <a:lnRef idx="0">
+                            <a:schemeClr val="accent1"/>
+                          </a:lnRef>
+                          <a:fillRef idx="0">
+                            <a:schemeClr val="accent1"/>
+                          </a:fillRef>
+                          <a:effectRef idx="0">
+                            <a:schemeClr val="accent1"/>
+                          </a:effectRef>
+                          <a:fontRef idx="minor">
+                            <a:schemeClr val="dk1"/>
+                          </a:fontRef>
+                        </wps:style>
+                        <wps:txbx>
+                          <w:txbxContent>
+                            <w:p>
+                              <w:pPr>
+                                <w:rPr>
+                                  <w:rFonts w:asciiTheme="majorHAnsi" w:hAnsiTheme="majorHAnsi"/>
+                                  <w:sz w:val="22"/>
+                                </w:rPr>
+                              </w:pPr>
+                              <w:r>
+                                <w:rPr>
+                                  <w:rFonts w:asciiTheme="majorHAnsi" w:hAnsiTheme="majorHAnsi"/>
+                                  <w:b/>
+                                  <w:i/>
+                                  <w:sz w:val="22"/>
+                                </w:rPr>
+                                <w:t>Figure 1</w:t>
+                              </w:r>
+                              <w:r>
+                                <w:rPr>
+                                  <w:rFonts w:asciiTheme="majorHAnsi" w:hAnsiTheme="majorHAnsi"/>
+                                  <w:sz w:val="22"/>
+                                </w:rPr>
+                                <w:t xml:space="preserve">: Schedule of stress treatments for one sibling population of </w:t>
+                              </w:r>
+                              <w:r>
+                                <w:rPr>
+                                  <w:rFonts w:asciiTheme="majorHAnsi" w:hAnsiTheme="majorHAnsi"/>
+                                  <w:i/>
+                                  <w:sz w:val="22"/>
+                                </w:rPr>
+                                <w:t>O. lurid</w:t>
+                              </w:r>
+                              <w:r>
+                                <w:rPr>
+                                  <w:rFonts w:asciiTheme="majorHAnsi" w:hAnsiTheme="majorHAnsi"/>
+                                  <w:i/>
+                                  <w:sz w:val="22"/>
+                                </w:rPr>
+                                <w:t xml:space="preserve">a. </w:t>
+                              </w:r>
+                              <w:r>
+                                <w:rPr>
+                                  <w:rFonts w:asciiTheme="majorHAnsi" w:hAnsiTheme="majorHAnsi"/>
+                                  <w:sz w:val="22"/>
+                                </w:rPr>
+                                <w:t>Stress treatments: ambient (T</w:t>
+                              </w:r>
+                              <w:r>
+                                <w:rPr>
+                                  <w:rFonts w:asciiTheme="majorHAnsi" w:hAnsiTheme="majorHAnsi"/>
+                                  <w:sz w:val="22"/>
+                                  <w:vertAlign w:val="subscript"/>
+                                </w:rPr>
+                                <w:t>amb</w:t>
+                              </w:r>
+                              <w:r>
+                                <w:rPr>
+                                  <w:rFonts w:asciiTheme="majorHAnsi" w:hAnsiTheme="majorHAnsi"/>
+                                  <w:sz w:val="22"/>
+                                </w:rPr>
+                                <w:t>) and high (T</w:t>
+                              </w:r>
+                              <w:r>
+                                <w:rPr>
+                                  <w:rFonts w:asciiTheme="majorHAnsi" w:hAnsiTheme="majorHAnsi"/>
+                                  <w:sz w:val="22"/>
+                                  <w:vertAlign w:val="subscript"/>
+                                </w:rPr>
+                                <w:t>high</w:t>
+                              </w:r>
+                              <w:r>
+                                <w:rPr>
+                                  <w:rFonts w:asciiTheme="majorHAnsi" w:hAnsiTheme="majorHAnsi"/>
+                                  <w:sz w:val="22"/>
+                                </w:rPr>
+                                <w:t>) temperature; ambient (pH</w:t>
+                              </w:r>
+                              <w:r>
+                                <w:rPr>
+                                  <w:rFonts w:asciiTheme="majorHAnsi" w:hAnsiTheme="majorHAnsi"/>
+                                  <w:sz w:val="22"/>
+                                  <w:vertAlign w:val="subscript"/>
+                                </w:rPr>
+                                <w:t>amb</w:t>
+                              </w:r>
+                              <w:r>
+                                <w:rPr>
+                                  <w:rFonts w:asciiTheme="majorHAnsi" w:hAnsiTheme="majorHAnsi"/>
+                                  <w:sz w:val="22"/>
+                                </w:rPr>
+                                <w:t>) and low (pH</w:t>
+                              </w:r>
+                              <w:r>
+                                <w:rPr>
+                                  <w:rFonts w:asciiTheme="majorHAnsi" w:hAnsiTheme="majorHAnsi"/>
+                                  <w:sz w:val="22"/>
+                                  <w:vertAlign w:val="subscript"/>
+                                </w:rPr>
+                                <w:t>low</w:t>
+                              </w:r>
+                              <w:r>
+                                <w:rPr>
+                                  <w:rFonts w:asciiTheme="majorHAnsi" w:hAnsiTheme="majorHAnsi"/>
+                                  <w:sz w:val="22"/>
+                                </w:rPr>
+                                <w:t>) pH.</w:t>
+                              </w:r>
+                              <w:r>
+                                <w:rPr>
+                                  <w:rFonts w:asciiTheme="majorHAnsi" w:hAnsiTheme="majorHAnsi"/>
+                                  <w:sz w:val="22"/>
+                                </w:rPr>
+                                <w:t xml:space="preserve"> </w:t>
+                              </w:r>
+                              <w:r>
+                                <w:rPr>
+                                  <w:rFonts w:asciiTheme="majorHAnsi" w:hAnsiTheme="majorHAnsi"/>
+                                  <w:b/>
+                                  <w:sz w:val="22"/>
+                                </w:rPr>
+                                <w:t>Outline colors</w:t>
+                              </w:r>
+                              <w:r>
+                                <w:rPr>
+                                  <w:rFonts w:asciiTheme="majorHAnsi" w:hAnsiTheme="majorHAnsi"/>
+                                  <w:sz w:val="22"/>
+                                </w:rPr>
+                                <w:t xml:space="preserve"> represent the degree of change in methylation rate, as compared to pre-treatment F1 group</w:t>
+                              </w:r>
+                              <w:r>
+                                <w:rPr>
+                                  <w:rFonts w:asciiTheme="majorHAnsi" w:hAnsiTheme="majorHAnsi"/>
+                                  <w:sz w:val="22"/>
+                                </w:rPr>
+                                <w:t xml:space="preserve">. </w:t>
+                              </w:r>
+                              <w:r>
+                                <w:rPr>
+                                  <w:rFonts w:asciiTheme="majorHAnsi" w:hAnsiTheme="majorHAnsi"/>
+                                  <w:b/>
+                                  <w:sz w:val="22"/>
+                                </w:rPr>
+                                <w:t>Fill colors</w:t>
+                              </w:r>
+                              <w:r>
+                                <w:rPr>
+                                  <w:rFonts w:asciiTheme="majorHAnsi" w:hAnsiTheme="majorHAnsi"/>
+                                  <w:sz w:val="22"/>
+                                </w:rPr>
+                                <w:t xml:space="preserve"> represent the degree of decreased fitness (larval production and survivorship) in response to stressors. </w:t>
+                              </w:r>
+                            </w:p>
+                            <w:p>
+                              <w:pPr>
+                                <w:rPr>
+                                  <w:rFonts w:asciiTheme="majorHAnsi" w:hAnsiTheme="majorHAnsi"/>
+                                  <w:sz w:val="22"/>
+                                </w:rPr>
+                              </w:pPr>
+                              <w:r>
+                                <w:rPr>
+                                  <w:rFonts w:asciiTheme="majorHAnsi" w:hAnsiTheme="majorHAnsi"/>
+                                  <w:b/>
+                                  <w:i/>
+                                  <w:sz w:val="22"/>
+                                </w:rPr>
+                                <w:t>Hypothesis: negative response to stressors will be mitigated by changes in methylation pattern.</w:t>
+                              </w:r>
+                            </w:p>
+                          </w:txbxContent>
+                        </wps:txbx>
+                        <wps:bodyPr rot="0" spcFirstLastPara="0" vertOverflow="overflow" horzOverflow="overflow" vert="horz" wrap="square" lIns="91440" tIns="45720" rIns="91440" bIns="45720" numCol="1" spcCol="0" rtlCol="0" fromWordArt="0" anchor="t" anchorCtr="0" forceAA="0" compatLnSpc="1">
+                          <a:prstTxWarp prst="textNoShape">
+                            <a:avLst/>
+                          </a:prstTxWarp>
+                          <a:noAutofit/>
+                        </wps:bodyPr>
+                      </wps:wsp>
+                    </wpg:wgp>
                   </a:graphicData>
                 </a:graphic>
                 <wp14:sizeRelH relativeFrom="margin">
@@ -99,32 +493,403 @@
           </mc:Choice>
           <mc:Fallback>
             <w:pict>
-              <v:shapetype id="_x0000_t202" coordsize="21600,21600" o:spt="202" path="m0,0l0,21600,21600,21600,21600,0xe">
-                <v:stroke joinstyle="miter"/>
-                <v:path gradientshapeok="t" o:connecttype="rect"/>
-              </v:shapetype>
-              <v:shape id="Text Box 2" o:spid="_x0000_s1026" type="#_x0000_t202" style="position:absolute;margin-left:4.5pt;margin-top:295.35pt;width:536.1pt;height:27.35pt;z-index:251662336;visibility:visible;mso-wrap-style:square;mso-width-percent:0;mso-height-percent:0;mso-wrap-distance-left:9pt;mso-wrap-distance-top:0;mso-wrap-distance-right:9pt;mso-wrap-distance-bottom:0;mso-position-horizontal:absolute;mso-position-horizontal-relative:text;mso-position-vertical:absolute;mso-position-vertical-relative:text;mso-width-percent:0;mso-height-percent:0;mso-width-relative:margin;mso-height-relative:margin;v-text-anchor:top" o:gfxdata="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" filled="f" stroked="f">
-                <v:textbox>
-                  <w:txbxContent>
-                    <w:p>
-                      <w:pPr>
-                        <w:rPr>
-                          <w:rFonts w:asciiTheme="majorHAnsi" w:hAnsiTheme="majorHAnsi"/>
-                          <w:sz w:val="28"/>
-                        </w:rPr>
-                      </w:pPr>
-                      <w:r>
-                        <w:rPr>
-                          <w:rFonts w:asciiTheme="majorHAnsi" w:hAnsiTheme="majorHAnsi"/>
-                          <w:sz w:val="28"/>
-                        </w:rPr>
-                        <w:t xml:space="preserve">Box outline: Degree of change in methylation rate, as compared to pre-treatment F1 group </w:t>
-                      </w:r>
-                    </w:p>
-                  </w:txbxContent>
-                </v:textbox>
-                <w10:wrap type="square"/>
-              </v:shape>
+              <v:group id="Group 5" o:spid="_x0000_s1026" style="position:absolute;margin-left:.8pt;margin-top:277.45pt;width:646.05pt;height:109.4pt;z-index:251662336;mso-width-relative:margin;mso-height-relative:margin" coordorigin="9741" coordsize="7779385,1266994" o:gfxdata="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">
+                <v:group id="Group 4" o:spid="_x0000_s1027" style="position:absolute;left:500380;width:6947515;height:700689" coordsize="6947515,700689" o:gfxdata="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">
+                  <v:rect id="Rectangle 20" o:spid="_x0000_s1028" style="position:absolute;width:6857365;height:241935;visibility:visible;mso-wrap-style:square;v-text-anchor:middle" o:gfxdata="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" fillcolor="blue" strokecolor="white">
+                    <v:fill color2="red" rotate="t" angle="-90" colors="0 blue;7209f blue;20316f green;33423f yellow;47186f #f79646" focus="100%" type="gradient">
+                      <o:fill v:ext="view" type="gradientUnscaled"/>
+                    </v:fill>
+                    <v:shadow on="t" opacity="22937f" mv:blur="40000f" origin=",.5" offset="0,23000emu"/>
+                  </v:rect>
+                  <v:shapetype id="_x0000_t202" coordsize="21600,21600" o:spt="202" path="m0,0l0,21600,21600,21600,21600,0xe">
+                    <v:stroke joinstyle="miter"/>
+                    <v:path gradientshapeok="t" o:connecttype="rect"/>
+                  </v:shapetype>
+                  <v:shape id="Text Box 22" o:spid="_x0000_s1029" type="#_x0000_t202" style="position:absolute;left:109835;top:245064;width:6837680;height:455625;visibility:visible;mso-wrap-style:square;v-text-anchor:top" o:gfxdata="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" filled="f" stroked="f">
+                    <v:textbox>
+                      <w:txbxContent>
+                        <w:p>
+                          <w:pPr>
+                            <w:rPr>
+                              <w:rFonts w:asciiTheme="majorHAnsi" w:hAnsiTheme="majorHAnsi"/>
+                              <w:sz w:val="22"/>
+                            </w:rPr>
+                          </w:pPr>
+                          <w:r>
+                            <w:rPr>
+                              <w:rFonts w:asciiTheme="majorHAnsi" w:hAnsiTheme="majorHAnsi"/>
+                              <w:sz w:val="22"/>
+                            </w:rPr>
+                            <w:t xml:space="preserve">   </w:t>
+                          </w:r>
+                          <w:r>
+                            <w:rPr>
+                              <w:rFonts w:asciiTheme="majorHAnsi" w:hAnsiTheme="majorHAnsi"/>
+                              <w:sz w:val="22"/>
+                            </w:rPr>
+                            <w:t xml:space="preserve">Least                </w:t>
+                          </w:r>
+                          <w:r>
+                            <w:rPr>
+                              <w:rFonts w:asciiTheme="majorHAnsi" w:hAnsiTheme="majorHAnsi"/>
+                              <w:sz w:val="22"/>
+                            </w:rPr>
+                            <w:tab/>
+                          </w:r>
+                          <w:r>
+                            <w:rPr>
+                              <w:rFonts w:asciiTheme="majorHAnsi" w:hAnsiTheme="majorHAnsi"/>
+                              <w:sz w:val="22"/>
+                            </w:rPr>
+                            <w:tab/>
+                            <w:t xml:space="preserve">   </w:t>
+                          </w:r>
+                          <w:r>
+                            <w:rPr>
+                              <w:rFonts w:asciiTheme="majorHAnsi" w:hAnsiTheme="majorHAnsi"/>
+                              <w:sz w:val="22"/>
+                            </w:rPr>
+                            <w:tab/>
+                            <w:t xml:space="preserve">                </w:t>
+                          </w:r>
+                          <w:r>
+                            <w:rPr>
+                              <w:rFonts w:asciiTheme="majorHAnsi" w:hAnsiTheme="majorHAnsi"/>
+                              <w:sz w:val="22"/>
+                            </w:rPr>
+                            <w:t xml:space="preserve"> </w:t>
+                          </w:r>
+                          <w:r>
+                            <w:rPr>
+                              <w:rFonts w:asciiTheme="majorHAnsi" w:hAnsiTheme="majorHAnsi"/>
+                              <w:sz w:val="22"/>
+                            </w:rPr>
+                            <w:tab/>
+                            <w:t xml:space="preserve">    </w:t>
+                          </w:r>
+                          <w:r>
+                            <w:rPr>
+                              <w:rFonts w:asciiTheme="majorHAnsi" w:hAnsiTheme="majorHAnsi"/>
+                              <w:sz w:val="22"/>
+                            </w:rPr>
+                            <w:t xml:space="preserve"> Moderate                 </w:t>
+                          </w:r>
+                          <w:r>
+                            <w:rPr>
+                              <w:rFonts w:asciiTheme="majorHAnsi" w:hAnsiTheme="majorHAnsi"/>
+                              <w:sz w:val="22"/>
+                            </w:rPr>
+                            <w:tab/>
+                          </w:r>
+                          <w:r>
+                            <w:rPr>
+                              <w:rFonts w:asciiTheme="majorHAnsi" w:hAnsiTheme="majorHAnsi"/>
+                              <w:sz w:val="22"/>
+                            </w:rPr>
+                            <w:tab/>
+                          </w:r>
+                          <w:r>
+                            <w:rPr>
+                              <w:rFonts w:asciiTheme="majorHAnsi" w:hAnsiTheme="majorHAnsi"/>
+                              <w:sz w:val="22"/>
+                            </w:rPr>
+                            <w:tab/>
+                          </w:r>
+                          <w:r>
+                            <w:rPr>
+                              <w:rFonts w:asciiTheme="majorHAnsi" w:hAnsiTheme="majorHAnsi"/>
+                              <w:sz w:val="22"/>
+                            </w:rPr>
+                            <w:tab/>
+                            <w:t xml:space="preserve">     </w:t>
+                          </w:r>
+                          <w:r>
+                            <w:rPr>
+                              <w:rFonts w:asciiTheme="majorHAnsi" w:hAnsiTheme="majorHAnsi"/>
+                              <w:sz w:val="22"/>
+                            </w:rPr>
+                            <w:tab/>
+                            <w:t xml:space="preserve">    </w:t>
+                          </w:r>
+                          <w:r>
+                            <w:rPr>
+                              <w:rFonts w:asciiTheme="majorHAnsi" w:hAnsiTheme="majorHAnsi"/>
+                              <w:sz w:val="22"/>
+                            </w:rPr>
+                            <w:t>Most</w:t>
+                          </w:r>
+                        </w:p>
+                      </w:txbxContent>
+                    </v:textbox>
+                  </v:shape>
+                </v:group>
+                <v:shape id="Text Box 2" o:spid="_x0000_s1030" type="#_x0000_t202" style="position:absolute;left:9741;top:496830;width:7779385;height:770164;visibility:visible;mso-wrap-style:square;v-text-anchor:top" o:gfxdata="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" filled="f" stroked="f">
+                  <v:textbox>
+                    <w:txbxContent>
+                      <w:p>
+                        <w:pPr>
+                          <w:rPr>
+                            <w:rFonts w:asciiTheme="majorHAnsi" w:hAnsiTheme="majorHAnsi"/>
+                            <w:sz w:val="22"/>
+                          </w:rPr>
+                        </w:pPr>
+                        <w:r>
+                          <w:rPr>
+                            <w:rFonts w:asciiTheme="majorHAnsi" w:hAnsiTheme="majorHAnsi"/>
+                            <w:b/>
+                            <w:i/>
+                            <w:sz w:val="22"/>
+                          </w:rPr>
+                          <w:t>Figure 1</w:t>
+                        </w:r>
+                        <w:r>
+                          <w:rPr>
+                            <w:rFonts w:asciiTheme="majorHAnsi" w:hAnsiTheme="majorHAnsi"/>
+                            <w:sz w:val="22"/>
+                          </w:rPr>
+                          <w:t xml:space="preserve">: Schedule of stress treatments for one sibling population of </w:t>
+                        </w:r>
+                        <w:r>
+                          <w:rPr>
+                            <w:rFonts w:asciiTheme="majorHAnsi" w:hAnsiTheme="majorHAnsi"/>
+                            <w:i/>
+                            <w:sz w:val="22"/>
+                          </w:rPr>
+                          <w:t>O. lurid</w:t>
+                        </w:r>
+                        <w:r>
+                          <w:rPr>
+                            <w:rFonts w:asciiTheme="majorHAnsi" w:hAnsiTheme="majorHAnsi"/>
+                            <w:i/>
+                            <w:sz w:val="22"/>
+                          </w:rPr>
+                          <w:t xml:space="preserve">a. </w:t>
+                        </w:r>
+                        <w:r>
+                          <w:rPr>
+                            <w:rFonts w:asciiTheme="majorHAnsi" w:hAnsiTheme="majorHAnsi"/>
+                            <w:sz w:val="22"/>
+                          </w:rPr>
+                          <w:t>Stress treatmen</w:t>
+                        </w:r>
+                        <w:r>
+                          <w:rPr>
+                            <w:rFonts w:asciiTheme="majorHAnsi" w:hAnsiTheme="majorHAnsi"/>
+                            <w:sz w:val="22"/>
+                          </w:rPr>
+                          <w:t>t</w:t>
+                        </w:r>
+                        <w:r>
+                          <w:rPr>
+                            <w:rFonts w:asciiTheme="majorHAnsi" w:hAnsiTheme="majorHAnsi"/>
+                            <w:sz w:val="22"/>
+                          </w:rPr>
+                          <w:t>s: ambient (</w:t>
+                        </w:r>
+                        <w:proofErr w:type="spellStart"/>
+                        <w:r>
+                          <w:rPr>
+                            <w:rFonts w:asciiTheme="majorHAnsi" w:hAnsiTheme="majorHAnsi"/>
+                            <w:sz w:val="22"/>
+                          </w:rPr>
+                          <w:t>T</w:t>
+                        </w:r>
+                        <w:r>
+                          <w:rPr>
+                            <w:rFonts w:asciiTheme="majorHAnsi" w:hAnsiTheme="majorHAnsi"/>
+                            <w:sz w:val="22"/>
+                            <w:vertAlign w:val="subscript"/>
+                          </w:rPr>
+                          <w:t>amb</w:t>
+                        </w:r>
+                        <w:proofErr w:type="spellEnd"/>
+                        <w:r>
+                          <w:rPr>
+                            <w:rFonts w:asciiTheme="majorHAnsi" w:hAnsiTheme="majorHAnsi"/>
+                            <w:sz w:val="22"/>
+                          </w:rPr>
+                          <w:t>) and high (T</w:t>
+                        </w:r>
+                        <w:r>
+                          <w:rPr>
+                            <w:rFonts w:asciiTheme="majorHAnsi" w:hAnsiTheme="majorHAnsi"/>
+                            <w:sz w:val="22"/>
+                            <w:vertAlign w:val="subscript"/>
+                          </w:rPr>
+                          <w:t>high</w:t>
+                        </w:r>
+                        <w:r>
+                          <w:rPr>
+                            <w:rFonts w:asciiTheme="majorHAnsi" w:hAnsiTheme="majorHAnsi"/>
+                            <w:sz w:val="22"/>
+                          </w:rPr>
+                          <w:t xml:space="preserve">) </w:t>
+                        </w:r>
+                        <w:r>
+                          <w:rPr>
+                            <w:rFonts w:asciiTheme="majorHAnsi" w:hAnsiTheme="majorHAnsi"/>
+                            <w:sz w:val="22"/>
+                          </w:rPr>
+                          <w:t>temperature</w:t>
+                        </w:r>
+                        <w:proofErr w:type="gramStart"/>
+                        <w:r>
+                          <w:rPr>
+                            <w:rFonts w:asciiTheme="majorHAnsi" w:hAnsiTheme="majorHAnsi"/>
+                            <w:sz w:val="22"/>
+                          </w:rPr>
+                          <w:t>;</w:t>
+                        </w:r>
+                        <w:proofErr w:type="gramEnd"/>
+                        <w:r>
+                          <w:rPr>
+                            <w:rFonts w:asciiTheme="majorHAnsi" w:hAnsiTheme="majorHAnsi"/>
+                            <w:sz w:val="22"/>
+                          </w:rPr>
+                          <w:t xml:space="preserve"> ambient </w:t>
+                        </w:r>
+                        <w:r>
+                          <w:rPr>
+                            <w:rFonts w:asciiTheme="majorHAnsi" w:hAnsiTheme="majorHAnsi"/>
+                            <w:sz w:val="22"/>
+                          </w:rPr>
+                          <w:t>(</w:t>
+                        </w:r>
+                        <w:proofErr w:type="spellStart"/>
+                        <w:r>
+                          <w:rPr>
+                            <w:rFonts w:asciiTheme="majorHAnsi" w:hAnsiTheme="majorHAnsi"/>
+                            <w:sz w:val="22"/>
+                          </w:rPr>
+                          <w:t>pH</w:t>
+                        </w:r>
+                        <w:r>
+                          <w:rPr>
+                            <w:rFonts w:asciiTheme="majorHAnsi" w:hAnsiTheme="majorHAnsi"/>
+                            <w:sz w:val="22"/>
+                            <w:vertAlign w:val="subscript"/>
+                          </w:rPr>
+                          <w:t>amb</w:t>
+                        </w:r>
+                        <w:proofErr w:type="spellEnd"/>
+                        <w:r>
+                          <w:rPr>
+                            <w:rFonts w:asciiTheme="majorHAnsi" w:hAnsiTheme="majorHAnsi"/>
+                            <w:sz w:val="22"/>
+                          </w:rPr>
+                          <w:t>)</w:t>
+                        </w:r>
+                        <w:r>
+                          <w:rPr>
+                            <w:rFonts w:asciiTheme="majorHAnsi" w:hAnsiTheme="majorHAnsi"/>
+                            <w:sz w:val="22"/>
+                          </w:rPr>
+                          <w:t xml:space="preserve"> and low </w:t>
+                        </w:r>
+                        <w:r>
+                          <w:rPr>
+                            <w:rFonts w:asciiTheme="majorHAnsi" w:hAnsiTheme="majorHAnsi"/>
+                            <w:sz w:val="22"/>
+                          </w:rPr>
+                          <w:t>(</w:t>
+                        </w:r>
+                        <w:proofErr w:type="spellStart"/>
+                        <w:r>
+                          <w:rPr>
+                            <w:rFonts w:asciiTheme="majorHAnsi" w:hAnsiTheme="majorHAnsi"/>
+                            <w:sz w:val="22"/>
+                          </w:rPr>
+                          <w:t>pH</w:t>
+                        </w:r>
+                        <w:r>
+                          <w:rPr>
+                            <w:rFonts w:asciiTheme="majorHAnsi" w:hAnsiTheme="majorHAnsi"/>
+                            <w:sz w:val="22"/>
+                            <w:vertAlign w:val="subscript"/>
+                          </w:rPr>
+                          <w:t>low</w:t>
+                        </w:r>
+                        <w:proofErr w:type="spellEnd"/>
+                        <w:r>
+                          <w:rPr>
+                            <w:rFonts w:asciiTheme="majorHAnsi" w:hAnsiTheme="majorHAnsi"/>
+                            <w:sz w:val="22"/>
+                          </w:rPr>
+                          <w:t>)</w:t>
+                        </w:r>
+                        <w:r>
+                          <w:rPr>
+                            <w:rFonts w:asciiTheme="majorHAnsi" w:hAnsiTheme="majorHAnsi"/>
+                            <w:sz w:val="22"/>
+                          </w:rPr>
+                          <w:t xml:space="preserve"> pH.</w:t>
+                        </w:r>
+                        <w:r>
+                          <w:rPr>
+                            <w:rFonts w:asciiTheme="majorHAnsi" w:hAnsiTheme="majorHAnsi"/>
+                            <w:sz w:val="22"/>
+                          </w:rPr>
+                          <w:t xml:space="preserve"> </w:t>
+                        </w:r>
+                        <w:r>
+                          <w:rPr>
+                            <w:rFonts w:asciiTheme="majorHAnsi" w:hAnsiTheme="majorHAnsi"/>
+                            <w:b/>
+                            <w:sz w:val="22"/>
+                          </w:rPr>
+                          <w:t>Outline colors</w:t>
+                        </w:r>
+                        <w:r>
+                          <w:rPr>
+                            <w:rFonts w:asciiTheme="majorHAnsi" w:hAnsiTheme="majorHAnsi"/>
+                            <w:sz w:val="22"/>
+                          </w:rPr>
+                          <w:t xml:space="preserve"> represent the degree of change in methylation rate, as compared to pre-treatment F1 group</w:t>
+                        </w:r>
+                        <w:r>
+                          <w:rPr>
+                            <w:rFonts w:asciiTheme="majorHAnsi" w:hAnsiTheme="majorHAnsi"/>
+                            <w:sz w:val="22"/>
+                          </w:rPr>
+                          <w:t xml:space="preserve">. </w:t>
+                        </w:r>
+                        <w:r>
+                          <w:rPr>
+                            <w:rFonts w:asciiTheme="majorHAnsi" w:hAnsiTheme="majorHAnsi"/>
+                            <w:b/>
+                            <w:sz w:val="22"/>
+                          </w:rPr>
+                          <w:t>Fill colors</w:t>
+                        </w:r>
+                        <w:r>
+                          <w:rPr>
+                            <w:rFonts w:asciiTheme="majorHAnsi" w:hAnsiTheme="majorHAnsi"/>
+                            <w:sz w:val="22"/>
+                          </w:rPr>
+                          <w:t xml:space="preserve"> represent the degree of decreased fitness (larval production and survivorship) in response to stressors. </w:t>
+                        </w:r>
+                      </w:p>
+                      <w:p>
+                        <w:pPr>
+                          <w:rPr>
+                            <w:rFonts w:asciiTheme="majorHAnsi" w:hAnsiTheme="majorHAnsi"/>
+                            <w:sz w:val="22"/>
+                          </w:rPr>
+                        </w:pPr>
+                        <w:r>
+                          <w:rPr>
+                            <w:rFonts w:asciiTheme="majorHAnsi" w:hAnsiTheme="majorHAnsi"/>
+                            <w:b/>
+                            <w:i/>
+                            <w:sz w:val="22"/>
+                          </w:rPr>
+                          <w:t>Hypothesis: negative response to stressors will be mitigated by changes in methylation pattern.</w:t>
+                        </w:r>
+                      </w:p>
+                    </w:txbxContent>
+                  </v:textbox>
+                </v:shape>
+              </v:group>
             </w:pict>
           </mc:Fallback>
         </mc:AlternateContent>
@@ -133,374 +898,16 @@
         <w:rPr>
           <w:noProof/>
         </w:rPr>
-        <mc:AlternateContent>
-          <mc:Choice Requires="wps">
-            <w:drawing>
-              <wp:anchor distT="0" distB="0" distL="114300" distR="114300" simplePos="0" relativeHeight="251660288" behindDoc="0" locked="0" layoutInCell="1" allowOverlap="1" wp14:anchorId="413D0841" wp14:editId="5D7282E6">
-                <wp:simplePos x="0" y="0"/>
-                <wp:positionH relativeFrom="column">
-                  <wp:posOffset>68580</wp:posOffset>
-                </wp:positionH>
-                <wp:positionV relativeFrom="paragraph">
-                  <wp:posOffset>4575175</wp:posOffset>
-                </wp:positionV>
-                <wp:extent cx="6837680" cy="405130"/>
-                <wp:effectExtent l="0" t="0" r="0" b="1270"/>
-                <wp:wrapSquare wrapText="bothSides"/>
-                <wp:docPr id="22" name="Text Box 22"/>
-                <wp:cNvGraphicFramePr/>
-                <a:graphic xmlns:a="http://schemas.openxmlformats.org/drawingml/2006/main">
-                  <a:graphicData uri="http://schemas.microsoft.com/office/word/2010/wordprocessingShape">
-                    <wps:wsp>
-                      <wps:cNvSpPr txBox="1"/>
-                      <wps:spPr>
-                        <a:xfrm>
-                          <a:off x="0" y="0"/>
-                          <a:ext cx="6837680" cy="405130"/>
-                        </a:xfrm>
-                        <a:prstGeom prst="rect">
-                          <a:avLst/>
-                        </a:prstGeom>
-                        <a:noFill/>
-                        <a:ln>
-                          <a:noFill/>
-                        </a:ln>
-                        <a:effectLst/>
-                        <a:extLst>
-                          <a:ext uri="{C572A759-6A51-4108-AA02-DFA0A04FC94B}">
-                            <ma14:wrappingTextBoxFlag xmlns:ma14="http://schemas.microsoft.com/office/mac/drawingml/2011/main"/>
-                          </a:ext>
-                        </a:extLst>
-                      </wps:spPr>
-                      <wps:style>
-                        <a:lnRef idx="0">
-                          <a:schemeClr val="accent1"/>
-                        </a:lnRef>
-                        <a:fillRef idx="0">
-                          <a:schemeClr val="accent1"/>
-                        </a:fillRef>
-                        <a:effectRef idx="0">
-                          <a:schemeClr val="accent1"/>
-                        </a:effectRef>
-                        <a:fontRef idx="minor">
-                          <a:schemeClr val="dk1"/>
-                        </a:fontRef>
-                      </wps:style>
-                      <wps:txbx>
-                        <w:txbxContent>
-                          <w:p>
-                            <w:pPr>
-                              <w:rPr>
-                                <w:rFonts w:asciiTheme="majorHAnsi" w:hAnsiTheme="majorHAnsi"/>
-                                <w:sz w:val="28"/>
-                              </w:rPr>
-                            </w:pPr>
-                            <w:r>
-                              <w:rPr>
-                                <w:rFonts w:asciiTheme="majorHAnsi" w:hAnsiTheme="majorHAnsi"/>
-                                <w:sz w:val="28"/>
-                              </w:rPr>
-                              <w:t xml:space="preserve">Least                </w:t>
-                            </w:r>
-                            <w:r>
-                              <w:rPr>
-                                <w:rFonts w:asciiTheme="majorHAnsi" w:hAnsiTheme="majorHAnsi"/>
-                                <w:sz w:val="28"/>
-                              </w:rPr>
-                              <w:tab/>
-                            </w:r>
-                            <w:r>
-                              <w:rPr>
-                                <w:rFonts w:asciiTheme="majorHAnsi" w:hAnsiTheme="majorHAnsi"/>
-                                <w:sz w:val="28"/>
-                              </w:rPr>
-                              <w:tab/>
-                              <w:t xml:space="preserve">   </w:t>
-                            </w:r>
-                            <w:r>
-                              <w:rPr>
-                                <w:rFonts w:asciiTheme="majorHAnsi" w:hAnsiTheme="majorHAnsi"/>
-                                <w:sz w:val="28"/>
-                              </w:rPr>
-                              <w:tab/>
-                              <w:t xml:space="preserve">                     Moderate              </w:t>
-                            </w:r>
-                            <w:r>
-                              <w:rPr>
-                                <w:rFonts w:asciiTheme="majorHAnsi" w:hAnsiTheme="majorHAnsi"/>
-                                <w:sz w:val="28"/>
-                              </w:rPr>
-                              <w:t xml:space="preserve">   </w:t>
-                            </w:r>
-                            <w:r>
-                              <w:rPr>
-                                <w:rFonts w:asciiTheme="majorHAnsi" w:hAnsiTheme="majorHAnsi"/>
-                                <w:sz w:val="28"/>
-                              </w:rPr>
-                              <w:tab/>
-                            </w:r>
-                            <w:r>
-                              <w:rPr>
-                                <w:rFonts w:asciiTheme="majorHAnsi" w:hAnsiTheme="majorHAnsi"/>
-                                <w:sz w:val="28"/>
-                              </w:rPr>
-                              <w:tab/>
-                            </w:r>
-                            <w:r>
-                              <w:rPr>
-                                <w:rFonts w:asciiTheme="majorHAnsi" w:hAnsiTheme="majorHAnsi"/>
-                                <w:sz w:val="28"/>
-                              </w:rPr>
-                              <w:tab/>
-                            </w:r>
-                            <w:r>
-                              <w:rPr>
-                                <w:rFonts w:asciiTheme="majorHAnsi" w:hAnsiTheme="majorHAnsi"/>
-                                <w:sz w:val="28"/>
-                              </w:rPr>
-                              <w:tab/>
-                              <w:t xml:space="preserve">     </w:t>
-                            </w:r>
-                            <w:r>
-                              <w:rPr>
-                                <w:rFonts w:asciiTheme="majorHAnsi" w:hAnsiTheme="majorHAnsi"/>
-                                <w:sz w:val="28"/>
-                              </w:rPr>
-                              <w:t>Most</w:t>
-                            </w:r>
-                          </w:p>
-                        </w:txbxContent>
-                      </wps:txbx>
-                      <wps:bodyPr rot="0" spcFirstLastPara="0" vertOverflow="overflow" horzOverflow="overflow" vert="horz" wrap="square" lIns="91440" tIns="45720" rIns="91440" bIns="45720" numCol="1" spcCol="0" rtlCol="0" fromWordArt="0" anchor="t" anchorCtr="0" forceAA="0" compatLnSpc="1">
-                        <a:prstTxWarp prst="textNoShape">
-                          <a:avLst/>
-                        </a:prstTxWarp>
-                        <a:noAutofit/>
-                      </wps:bodyPr>
-                    </wps:wsp>
-                  </a:graphicData>
-                </a:graphic>
-                <wp14:sizeRelH relativeFrom="margin">
-                  <wp14:pctWidth>0</wp14:pctWidth>
-                </wp14:sizeRelH>
-                <wp14:sizeRelV relativeFrom="margin">
-                  <wp14:pctHeight>0</wp14:pctHeight>
-                </wp14:sizeRelV>
-              </wp:anchor>
-            </w:drawing>
-          </mc:Choice>
-          <mc:Fallback>
-            <w:pict>
-              <v:shape id="Text Box 22" o:spid="_x0000_s1027" type="#_x0000_t202" style="position:absolute;margin-left:5.4pt;margin-top:360.25pt;width:538.4pt;height:31.9pt;z-index:251660288;visibility:visible;mso-wrap-style:square;mso-width-percent:0;mso-height-percent:0;mso-wrap-distance-left:9pt;mso-wrap-distance-top:0;mso-wrap-distance-right:9pt;mso-wrap-distance-bottom:0;mso-position-horizontal:absolute;mso-position-horizontal-relative:text;mso-position-vertical:absolute;mso-position-vertical-relative:text;mso-width-percent:0;mso-height-percent:0;mso-width-relative:margin;mso-height-relative:margin;v-text-anchor:top" o:gfxdata="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" filled="f" stroked="f">
-                <v:textbox>
-                  <w:txbxContent>
-                    <w:p>
-                      <w:pPr>
-                        <w:rPr>
-                          <w:rFonts w:asciiTheme="majorHAnsi" w:hAnsiTheme="majorHAnsi"/>
-                          <w:sz w:val="28"/>
-                        </w:rPr>
-                      </w:pPr>
-                      <w:r>
-                        <w:rPr>
-                          <w:rFonts w:asciiTheme="majorHAnsi" w:hAnsiTheme="majorHAnsi"/>
-                          <w:sz w:val="28"/>
-                        </w:rPr>
-                        <w:t xml:space="preserve">Least                </w:t>
-                      </w:r>
-                      <w:r>
-                        <w:rPr>
-                          <w:rFonts w:asciiTheme="majorHAnsi" w:hAnsiTheme="majorHAnsi"/>
-                          <w:sz w:val="28"/>
-                        </w:rPr>
-                        <w:tab/>
-                      </w:r>
-                      <w:r>
-                        <w:rPr>
-                          <w:rFonts w:asciiTheme="majorHAnsi" w:hAnsiTheme="majorHAnsi"/>
-                          <w:sz w:val="28"/>
-                        </w:rPr>
-                        <w:tab/>
-                        <w:t xml:space="preserve">   </w:t>
-                      </w:r>
-                      <w:r>
-                        <w:rPr>
-                          <w:rFonts w:asciiTheme="majorHAnsi" w:hAnsiTheme="majorHAnsi"/>
-                          <w:sz w:val="28"/>
-                        </w:rPr>
-                        <w:tab/>
-                        <w:t xml:space="preserve">                     Moderate              </w:t>
-                      </w:r>
-                      <w:r>
-                        <w:rPr>
-                          <w:rFonts w:asciiTheme="majorHAnsi" w:hAnsiTheme="majorHAnsi"/>
-                          <w:sz w:val="28"/>
-                        </w:rPr>
-                        <w:t xml:space="preserve">   </w:t>
-                      </w:r>
-                      <w:r>
-                        <w:rPr>
-                          <w:rFonts w:asciiTheme="majorHAnsi" w:hAnsiTheme="majorHAnsi"/>
-                          <w:sz w:val="28"/>
-                        </w:rPr>
-                        <w:tab/>
-                      </w:r>
-                      <w:r>
-                        <w:rPr>
-                          <w:rFonts w:asciiTheme="majorHAnsi" w:hAnsiTheme="majorHAnsi"/>
-                          <w:sz w:val="28"/>
-                        </w:rPr>
-                        <w:tab/>
-                      </w:r>
-                      <w:r>
-                        <w:rPr>
-                          <w:rFonts w:asciiTheme="majorHAnsi" w:hAnsiTheme="majorHAnsi"/>
-                          <w:sz w:val="28"/>
-                        </w:rPr>
-                        <w:tab/>
-                      </w:r>
-                      <w:r>
-                        <w:rPr>
-                          <w:rFonts w:asciiTheme="majorHAnsi" w:hAnsiTheme="majorHAnsi"/>
-                          <w:sz w:val="28"/>
-                        </w:rPr>
-                        <w:tab/>
-                        <w:t xml:space="preserve">     </w:t>
-                      </w:r>
-                      <w:r>
-                        <w:rPr>
-                          <w:rFonts w:asciiTheme="majorHAnsi" w:hAnsiTheme="majorHAnsi"/>
-                          <w:sz w:val="28"/>
-                        </w:rPr>
-                        <w:t>Most</w:t>
-                      </w:r>
-                    </w:p>
-                  </w:txbxContent>
-                </v:textbox>
-                <w10:wrap type="square"/>
-              </v:shape>
-            </w:pict>
-          </mc:Fallback>
-        </mc:AlternateContent>
+        <w:t xml:space="preserve"> </w:t>
       </w:r>
-      <w:r>
-        <w:rPr>
-          <w:noProof/>
-        </w:rPr>
-        <mc:AlternateContent>
-          <mc:Choice Requires="wps">
-            <w:drawing>
-              <wp:anchor distT="0" distB="0" distL="114300" distR="114300" simplePos="0" relativeHeight="251659264" behindDoc="0" locked="0" layoutInCell="1" allowOverlap="1" wp14:anchorId="0D1490DE" wp14:editId="690649EC">
-                <wp:simplePos x="0" y="0"/>
-                <wp:positionH relativeFrom="column">
-                  <wp:posOffset>31115</wp:posOffset>
-                </wp:positionH>
-                <wp:positionV relativeFrom="paragraph">
-                  <wp:posOffset>4095115</wp:posOffset>
-                </wp:positionV>
-                <wp:extent cx="6875780" cy="473710"/>
-                <wp:effectExtent l="50800" t="25400" r="83820" b="110490"/>
-                <wp:wrapThrough wrapText="bothSides">
-                  <wp:wrapPolygon edited="0">
-                    <wp:start x="-160" y="-1158"/>
-                    <wp:lineTo x="-160" y="25480"/>
-                    <wp:lineTo x="21784" y="25480"/>
-                    <wp:lineTo x="21784" y="-1158"/>
-                    <wp:lineTo x="-160" y="-1158"/>
-                  </wp:wrapPolygon>
-                </wp:wrapThrough>
-                <wp:docPr id="20" name="Rectangle 20"/>
-                <wp:cNvGraphicFramePr/>
-                <a:graphic xmlns:a="http://schemas.openxmlformats.org/drawingml/2006/main">
-                  <a:graphicData uri="http://schemas.microsoft.com/office/word/2010/wordprocessingShape">
-                    <wps:wsp>
-                      <wps:cNvSpPr/>
-                      <wps:spPr>
-                        <a:xfrm>
-                          <a:off x="0" y="0"/>
-                          <a:ext cx="6875780" cy="473710"/>
-                        </a:xfrm>
-                        <a:prstGeom prst="rect">
-                          <a:avLst/>
-                        </a:prstGeom>
-                        <a:gradFill flip="none" rotWithShape="1">
-                          <a:gsLst>
-                            <a:gs pos="11000">
-                              <a:srgbClr val="0000FF"/>
-                            </a:gs>
-                            <a:gs pos="51000">
-                              <a:srgbClr val="FFFF00"/>
-                            </a:gs>
-                            <a:gs pos="93000">
-                              <a:srgbClr val="FF0000"/>
-                            </a:gs>
-                            <a:gs pos="72000">
-                              <a:schemeClr val="accent6"/>
-                            </a:gs>
-                            <a:gs pos="31000">
-                              <a:srgbClr val="008000"/>
-                            </a:gs>
-                          </a:gsLst>
-                          <a:lin ang="0" scaled="0"/>
-                          <a:tileRect/>
-                        </a:gradFill>
-                        <a:ln>
-                          <a:solidFill>
-                            <a:srgbClr val="FFFFFF"/>
-                          </a:solidFill>
-                        </a:ln>
-                      </wps:spPr>
-                      <wps:style>
-                        <a:lnRef idx="1">
-                          <a:schemeClr val="accent1"/>
-                        </a:lnRef>
-                        <a:fillRef idx="3">
-                          <a:schemeClr val="accent1"/>
-                        </a:fillRef>
-                        <a:effectRef idx="2">
-                          <a:schemeClr val="accent1"/>
-                        </a:effectRef>
-                        <a:fontRef idx="minor">
-                          <a:schemeClr val="lt1"/>
-                        </a:fontRef>
-                      </wps:style>
-                      <wps:bodyPr rot="0" spcFirstLastPara="0" vertOverflow="overflow" horzOverflow="overflow" vert="horz" wrap="square" lIns="91440" tIns="45720" rIns="91440" bIns="45720" numCol="1" spcCol="0" rtlCol="0" fromWordArt="0" anchor="ctr" anchorCtr="0" forceAA="0" compatLnSpc="1">
-                        <a:prstTxWarp prst="textNoShape">
-                          <a:avLst/>
-                        </a:prstTxWarp>
-                        <a:noAutofit/>
-                      </wps:bodyPr>
-                    </wps:wsp>
-                  </a:graphicData>
-                </a:graphic>
-                <wp14:sizeRelH relativeFrom="margin">
-                  <wp14:pctWidth>0</wp14:pctWidth>
-                </wp14:sizeRelH>
-                <wp14:sizeRelV relativeFrom="margin">
-                  <wp14:pctHeight>0</wp14:pctHeight>
-                </wp14:sizeRelV>
-              </wp:anchor>
-            </w:drawing>
-          </mc:Choice>
-          <mc:Fallback>
-            <w:pict>
-              <v:rect id="Rectangle 20" o:spid="_x0000_s1026" style="position:absolute;margin-left:2.45pt;margin-top:322.45pt;width:541.4pt;height:37.3pt;z-index:251659264;visibility:visible;mso-wrap-style:square;mso-width-percent:0;mso-height-percent:0;mso-wrap-distance-left:9pt;mso-wrap-distance-top:0;mso-wrap-distance-right:9pt;mso-wrap-distance-bottom:0;mso-position-horizontal:absolute;mso-position-horizontal-relative:text;mso-position-vertical:absolute;mso-position-vertical-relative:text;mso-width-percent:0;mso-height-percent:0;mso-width-relative:margin;mso-height-relative:margin;v-text-anchor:middle" o:gfxdata="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" fillcolor="blue" strokecolor="white">
-                <v:fill color2="red" rotate="t" angle="-90" colors="0 blue;7209f blue;20316f green;33423f yellow;47186f #f79646" focus="100%" type="gradient">
-                  <o:fill v:ext="view" type="gradientUnscaled"/>
-                </v:fill>
-                <v:shadow on="t" opacity="22937f" mv:blur="40000f" origin=",.5" offset="0,23000emu"/>
-                <w10:wrap type="through"/>
-              </v:rect>
-            </w:pict>
-          </mc:Fallback>
-        </mc:AlternateContent>
-      </w:r>
+      <w:bookmarkStart w:id="0" w:name="_GoBack"/>
+      <w:bookmarkEnd w:id="0"/>
       <w:r>
         <w:rPr>
           <w:noProof/>
         </w:rPr>
         <w:drawing>
-          <wp:inline distT="0" distB="0" distL="0" distR="0" wp14:anchorId="072C57B1" wp14:editId="4B2CCE1C">
+          <wp:inline distT="0" distB="0" distL="0" distR="0" wp14:anchorId="78A9EE08" wp14:editId="58B56376">
             <wp:extent cx="8343900" cy="3494314"/>
             <wp:effectExtent l="0" t="0" r="12700" b="0"/>
             <wp:docPr id="1" name="Diagram 1"/>
@@ -513,16 +920,8 @@
           </wp:inline>
         </w:drawing>
       </w:r>
-      <w:bookmarkStart w:id="0" w:name="_GoBack"/>
-      <w:bookmarkEnd w:id="0"/>
     </w:p>
     <w:p/>
-    <w:p/>
-    <w:p>
-      <w:pPr>
-        <w:jc w:val="center"/>
-      </w:pPr>
-    </w:p>
     <w:sectPr>
       <w:pgSz w:w="15840" w:h="12240" w:orient="landscape"/>
       <w:pgMar w:top="1800" w:right="1440" w:bottom="1800" w:left="1440" w:header="720" w:footer="720" w:gutter="0"/>
@@ -3567,7 +3966,7 @@
       <dgm:prSet phldrT="[Text]"/>
       <dgm:spPr>
         <a:solidFill>
-          <a:schemeClr val="bg1"/>
+          <a:srgbClr val="0000FF"/>
         </a:solidFill>
         <a:ln w="38100" cmpd="sng">
           <a:solidFill>
@@ -3583,7 +3982,7 @@
           <a:r>
             <a:rPr lang="en-US" b="1">
               <a:solidFill>
-                <a:schemeClr val="tx1"/>
+                <a:schemeClr val="bg1"/>
               </a:solidFill>
             </a:rPr>
             <a:t>F3</a:t>
@@ -3623,7 +4022,7 @@
       <dgm:prSet phldrT="[Text]"/>
       <dgm:spPr>
         <a:solidFill>
-          <a:schemeClr val="bg1"/>
+          <a:srgbClr val="FF6600"/>
         </a:solidFill>
         <a:ln w="38100" cmpd="sng">
           <a:solidFill>
@@ -3637,7 +4036,11 @@
         <a:lstStyle/>
         <a:p>
           <a:r>
-            <a:rPr lang="en-US" b="1" baseline="0"/>
+            <a:rPr lang="en-US" b="1" baseline="0">
+              <a:solidFill>
+                <a:schemeClr val="bg1"/>
+              </a:solidFill>
+            </a:rPr>
             <a:t>F3</a:t>
           </a:r>
         </a:p>
@@ -3675,7 +4078,7 @@
       <dgm:prSet phldrT="[Text]"/>
       <dgm:spPr>
         <a:solidFill>
-          <a:schemeClr val="bg1"/>
+          <a:srgbClr val="FF6600"/>
         </a:solidFill>
         <a:ln w="38100" cmpd="sng">
           <a:solidFill>
@@ -3689,7 +4092,11 @@
         <a:lstStyle/>
         <a:p>
           <a:r>
-            <a:rPr lang="en-US" b="1" baseline="0"/>
+            <a:rPr lang="en-US" b="1" baseline="0">
+              <a:solidFill>
+                <a:schemeClr val="bg1"/>
+              </a:solidFill>
+            </a:rPr>
             <a:t>F3</a:t>
           </a:r>
         </a:p>
@@ -3727,11 +4134,123 @@
       <dgm:prSet phldrT="[Text]"/>
       <dgm:spPr>
         <a:solidFill>
-          <a:schemeClr val="bg1"/>
+          <a:srgbClr val="FF0000"/>
         </a:solidFill>
         <a:ln w="38100" cmpd="sng">
           <a:solidFill>
             <a:srgbClr val="FF6600"/>
+          </a:solidFill>
+        </a:ln>
+        <a:effectLst/>
+      </dgm:spPr>
+      <dgm:t>
+        <a:bodyPr/>
+        <a:lstStyle/>
+        <a:p>
+          <a:r>
+            <a:rPr lang="en-US" b="1" baseline="0">
+              <a:solidFill>
+                <a:schemeClr val="bg1"/>
+              </a:solidFill>
+            </a:rPr>
+            <a:t>F3</a:t>
+          </a:r>
+        </a:p>
+      </dgm:t>
+    </dgm:pt>
+    <dgm:pt modelId="{E831DFFC-784A-D842-8207-D3D066633192}" type="parTrans" cxnId="{A77641F6-C411-AC48-B9D5-D7BEF2122C5A}">
+      <dgm:prSet/>
+      <dgm:spPr>
+        <a:solidFill>
+          <a:schemeClr val="bg1"/>
+        </a:solidFill>
+        <a:ln w="28575" cmpd="sng"/>
+        <a:effectLst/>
+      </dgm:spPr>
+      <dgm:t>
+        <a:bodyPr/>
+        <a:lstStyle/>
+        <a:p>
+          <a:endParaRPr lang="en-US" b="1"/>
+        </a:p>
+      </dgm:t>
+    </dgm:pt>
+    <dgm:pt modelId="{9624634C-D62E-3B48-BA7E-2A9E3FF952E8}" type="sibTrans" cxnId="{A77641F6-C411-AC48-B9D5-D7BEF2122C5A}">
+      <dgm:prSet/>
+      <dgm:spPr/>
+      <dgm:t>
+        <a:bodyPr/>
+        <a:lstStyle/>
+        <a:p>
+          <a:endParaRPr lang="en-US"/>
+        </a:p>
+      </dgm:t>
+    </dgm:pt>
+    <dgm:pt modelId="{8C39FBA8-BAA6-5346-9615-DDB6172D8884}">
+      <dgm:prSet phldrT="[Text]"/>
+      <dgm:spPr>
+        <a:solidFill>
+          <a:srgbClr val="0000FF"/>
+        </a:solidFill>
+        <a:ln w="38100" cmpd="sng">
+          <a:solidFill>
+            <a:srgbClr val="008000"/>
+          </a:solidFill>
+        </a:ln>
+        <a:effectLst/>
+      </dgm:spPr>
+      <dgm:t>
+        <a:bodyPr/>
+        <a:lstStyle/>
+        <a:p>
+          <a:r>
+            <a:rPr lang="en-US" b="1">
+              <a:solidFill>
+                <a:schemeClr val="bg1"/>
+              </a:solidFill>
+            </a:rPr>
+            <a:t>F3</a:t>
+          </a:r>
+        </a:p>
+      </dgm:t>
+    </dgm:pt>
+    <dgm:pt modelId="{5DD94846-7644-FC43-90C8-2A4DE566B47D}" type="parTrans" cxnId="{ACE93A1E-2374-8F4E-ADB3-B2C7C9AE4455}">
+      <dgm:prSet/>
+      <dgm:spPr>
+        <a:solidFill>
+          <a:schemeClr val="bg1"/>
+        </a:solidFill>
+        <a:ln w="28575" cmpd="sng"/>
+        <a:effectLst/>
+      </dgm:spPr>
+      <dgm:t>
+        <a:bodyPr/>
+        <a:lstStyle/>
+        <a:p>
+          <a:endParaRPr lang="en-US" b="1"/>
+        </a:p>
+      </dgm:t>
+    </dgm:pt>
+    <dgm:pt modelId="{F9CC0355-97EC-9446-A5FD-AB411F955E35}" type="sibTrans" cxnId="{ACE93A1E-2374-8F4E-ADB3-B2C7C9AE4455}">
+      <dgm:prSet/>
+      <dgm:spPr/>
+      <dgm:t>
+        <a:bodyPr/>
+        <a:lstStyle/>
+        <a:p>
+          <a:endParaRPr lang="en-US"/>
+        </a:p>
+      </dgm:t>
+    </dgm:pt>
+    <dgm:pt modelId="{1E978E42-6AAC-DB43-AE87-5D230643E170}">
+      <dgm:prSet phldrT="[Text]"/>
+      <dgm:spPr>
+        <a:solidFill>
+          <a:srgbClr val="FFFF00"/>
+        </a:solidFill>
+        <a:ln w="57150" cmpd="thickThin">
+          <a:solidFill>
+            <a:srgbClr val="FFFF00"/>
           </a:solidFill>
         </a:ln>
         <a:effectLst/>
@@ -3751,7 +4270,7 @@
         </a:p>
       </dgm:t>
     </dgm:pt>
-    <dgm:pt modelId="{E831DFFC-784A-D842-8207-D3D066633192}" type="parTrans" cxnId="{A77641F6-C411-AC48-B9D5-D7BEF2122C5A}">
+    <dgm:pt modelId="{A80BBFE6-4C4F-7D40-850E-8D77D68E7B1D}" type="parTrans" cxnId="{7D3478C7-E2C3-0A49-963E-4C77EBD10D57}">
       <dgm:prSet/>
       <dgm:spPr>
         <a:solidFill>
@@ -3768,7 +4287,7 @@
         </a:p>
       </dgm:t>
     </dgm:pt>
-    <dgm:pt modelId="{9624634C-D62E-3B48-BA7E-2A9E3FF952E8}" type="sibTrans" cxnId="{A77641F6-C411-AC48-B9D5-D7BEF2122C5A}">
+    <dgm:pt modelId="{6857DE9B-F140-5E4C-94DE-D33AFA781A5C}" type="sibTrans" cxnId="{7D3478C7-E2C3-0A49-963E-4C77EBD10D57}">
       <dgm:prSet/>
       <dgm:spPr/>
       <dgm:t>
@@ -3779,11 +4298,123 @@
         </a:p>
       </dgm:t>
     </dgm:pt>
-    <dgm:pt modelId="{8C39FBA8-BAA6-5346-9615-DDB6172D8884}">
+    <dgm:pt modelId="{FE194C73-540F-914B-AACF-737618626E1F}">
       <dgm:prSet phldrT="[Text]"/>
       <dgm:spPr>
         <a:solidFill>
-          <a:schemeClr val="bg1"/>
+          <a:srgbClr val="FF6600"/>
+        </a:solidFill>
+        <a:ln w="38100" cmpd="sng">
+          <a:solidFill>
+            <a:srgbClr val="FFFF00"/>
+          </a:solidFill>
+        </a:ln>
+        <a:effectLst/>
+      </dgm:spPr>
+      <dgm:t>
+        <a:bodyPr/>
+        <a:lstStyle/>
+        <a:p>
+          <a:r>
+            <a:rPr lang="en-US" b="1" baseline="0">
+              <a:solidFill>
+                <a:schemeClr val="bg1"/>
+              </a:solidFill>
+            </a:rPr>
+            <a:t>F3</a:t>
+          </a:r>
+        </a:p>
+      </dgm:t>
+    </dgm:pt>
+    <dgm:pt modelId="{8B3C300B-4894-274A-A173-D77247937D40}" type="parTrans" cxnId="{4A7C1FEB-B032-F14E-94B5-452E3543BD45}">
+      <dgm:prSet/>
+      <dgm:spPr>
+        <a:solidFill>
+          <a:schemeClr val="bg1"/>
+        </a:solidFill>
+        <a:ln w="28575" cmpd="sng"/>
+        <a:effectLst/>
+      </dgm:spPr>
+      <dgm:t>
+        <a:bodyPr/>
+        <a:lstStyle/>
+        <a:p>
+          <a:endParaRPr lang="en-US" b="1"/>
+        </a:p>
+      </dgm:t>
+    </dgm:pt>
+    <dgm:pt modelId="{BE28C100-7016-A948-90D8-36302A987DF1}" type="sibTrans" cxnId="{4A7C1FEB-B032-F14E-94B5-452E3543BD45}">
+      <dgm:prSet/>
+      <dgm:spPr/>
+      <dgm:t>
+        <a:bodyPr/>
+        <a:lstStyle/>
+        <a:p>
+          <a:endParaRPr lang="en-US"/>
+        </a:p>
+      </dgm:t>
+    </dgm:pt>
+    <dgm:pt modelId="{98FA5E10-87AF-5A43-A017-1D3350656883}">
+      <dgm:prSet phldrT="[Text]"/>
+      <dgm:spPr>
+        <a:solidFill>
+          <a:srgbClr val="FF6600"/>
+        </a:solidFill>
+        <a:ln w="38100" cmpd="sng">
+          <a:solidFill>
+            <a:srgbClr val="FF6600"/>
+          </a:solidFill>
+        </a:ln>
+        <a:effectLst/>
+      </dgm:spPr>
+      <dgm:t>
+        <a:bodyPr/>
+        <a:lstStyle/>
+        <a:p>
+          <a:r>
+            <a:rPr lang="en-US" b="1" baseline="0">
+              <a:solidFill>
+                <a:schemeClr val="bg1"/>
+              </a:solidFill>
+            </a:rPr>
+            <a:t>F3</a:t>
+          </a:r>
+        </a:p>
+      </dgm:t>
+    </dgm:pt>
+    <dgm:pt modelId="{4A05D336-94F8-BA42-8766-4B73B0D517A6}" type="parTrans" cxnId="{1C5CC1C8-5016-5E4D-BAFA-9233FF5E1780}">
+      <dgm:prSet/>
+      <dgm:spPr>
+        <a:solidFill>
+          <a:schemeClr val="bg1"/>
+        </a:solidFill>
+        <a:ln w="28575" cmpd="sng"/>
+        <a:effectLst/>
+      </dgm:spPr>
+      <dgm:t>
+        <a:bodyPr/>
+        <a:lstStyle/>
+        <a:p>
+          <a:endParaRPr lang="en-US" b="1"/>
+        </a:p>
+      </dgm:t>
+    </dgm:pt>
+    <dgm:pt modelId="{E0E46E7A-2B61-C84B-90A7-6F2C0942C712}" type="sibTrans" cxnId="{1C5CC1C8-5016-5E4D-BAFA-9233FF5E1780}">
+      <dgm:prSet/>
+      <dgm:spPr/>
+      <dgm:t>
+        <a:bodyPr/>
+        <a:lstStyle/>
+        <a:p>
+          <a:endParaRPr lang="en-US"/>
+        </a:p>
+      </dgm:t>
+    </dgm:pt>
+    <dgm:pt modelId="{500182E1-557E-A346-9839-E3796F0D50A6}">
+      <dgm:prSet phldrT="[Text]"/>
+      <dgm:spPr>
+        <a:solidFill>
+          <a:srgbClr val="0000FF"/>
         </a:solidFill>
         <a:ln w="38100" cmpd="sng">
           <a:solidFill>
@@ -3799,7 +4430,7 @@
           <a:r>
             <a:rPr lang="en-US" b="1">
               <a:solidFill>
-                <a:schemeClr val="tx1"/>
+                <a:schemeClr val="bg1"/>
               </a:solidFill>
             </a:rPr>
             <a:t>F3</a:t>
@@ -3807,7 +4438,7 @@
         </a:p>
       </dgm:t>
     </dgm:pt>
-    <dgm:pt modelId="{5DD94846-7644-FC43-90C8-2A4DE566B47D}" type="parTrans" cxnId="{ACE93A1E-2374-8F4E-ADB3-B2C7C9AE4455}">
+    <dgm:pt modelId="{7E26ADAF-8EFC-8F4B-BA43-35756D639EC6}" type="parTrans" cxnId="{90CECBEB-29FD-0F40-9FDE-CA8FC5926F8C}">
       <dgm:prSet/>
       <dgm:spPr>
         <a:solidFill>
@@ -3824,7 +4455,7 @@
         </a:p>
       </dgm:t>
     </dgm:pt>
-    <dgm:pt modelId="{F9CC0355-97EC-9446-A5FD-AB411F955E35}" type="sibTrans" cxnId="{ACE93A1E-2374-8F4E-ADB3-B2C7C9AE4455}">
+    <dgm:pt modelId="{C6030AE9-DF8F-E148-B456-6E82CBA3ACF3}" type="sibTrans" cxnId="{90CECBEB-29FD-0F40-9FDE-CA8FC5926F8C}">
       <dgm:prSet/>
       <dgm:spPr/>
       <dgm:t>
@@ -3835,11 +4466,67 @@
         </a:p>
       </dgm:t>
     </dgm:pt>
-    <dgm:pt modelId="{1E978E42-6AAC-DB43-AE87-5D230643E170}">
+    <dgm:pt modelId="{A46C5EE3-7DCC-4043-972C-0C9FFE9EEE28}">
       <dgm:prSet phldrT="[Text]"/>
       <dgm:spPr>
         <a:solidFill>
-          <a:schemeClr val="bg1"/>
+          <a:srgbClr val="FF6600"/>
+        </a:solidFill>
+        <a:ln w="38100" cmpd="sng">
+          <a:solidFill>
+            <a:srgbClr val="FFFF00"/>
+          </a:solidFill>
+        </a:ln>
+        <a:effectLst/>
+      </dgm:spPr>
+      <dgm:t>
+        <a:bodyPr/>
+        <a:lstStyle/>
+        <a:p>
+          <a:r>
+            <a:rPr lang="en-US" b="1" baseline="0">
+              <a:solidFill>
+                <a:schemeClr val="bg1"/>
+              </a:solidFill>
+            </a:rPr>
+            <a:t>F3</a:t>
+          </a:r>
+        </a:p>
+      </dgm:t>
+    </dgm:pt>
+    <dgm:pt modelId="{CAEFE125-A7A6-8B45-9E59-21155B987D7A}" type="parTrans" cxnId="{B43C82A7-6BC7-224B-8263-09978BCD2DAE}">
+      <dgm:prSet/>
+      <dgm:spPr>
+        <a:solidFill>
+          <a:schemeClr val="bg1"/>
+        </a:solidFill>
+        <a:ln w="28575" cmpd="sng"/>
+        <a:effectLst/>
+      </dgm:spPr>
+      <dgm:t>
+        <a:bodyPr/>
+        <a:lstStyle/>
+        <a:p>
+          <a:endParaRPr lang="en-US" b="1"/>
+        </a:p>
+      </dgm:t>
+    </dgm:pt>
+    <dgm:pt modelId="{8B53F7F0-7FA5-224A-9206-66A9196D1494}" type="sibTrans" cxnId="{B43C82A7-6BC7-224B-8263-09978BCD2DAE}">
+      <dgm:prSet/>
+      <dgm:spPr/>
+      <dgm:t>
+        <a:bodyPr/>
+        <a:lstStyle/>
+        <a:p>
+          <a:endParaRPr lang="en-US"/>
+        </a:p>
+      </dgm:t>
+    </dgm:pt>
+    <dgm:pt modelId="{207E90AB-AD8A-464C-B95C-10FB9495C89F}">
+      <dgm:prSet phldrT="[Text]"/>
+      <dgm:spPr>
+        <a:solidFill>
+          <a:srgbClr val="FFFF00"/>
         </a:solidFill>
         <a:ln w="38100" cmpd="sng">
           <a:solidFill>
@@ -3863,7 +4550,7 @@
         </a:p>
       </dgm:t>
     </dgm:pt>
-    <dgm:pt modelId="{A80BBFE6-4C4F-7D40-850E-8D77D68E7B1D}" type="parTrans" cxnId="{7D3478C7-E2C3-0A49-963E-4C77EBD10D57}">
+    <dgm:pt modelId="{BAB79077-2044-DF47-8605-5E442306ED2B}" type="parTrans" cxnId="{5E1B09EC-F1C9-6C4C-A52D-4F0A7C9B110F}">
       <dgm:prSet/>
       <dgm:spPr>
         <a:solidFill>
@@ -3880,7 +4567,7 @@
         </a:p>
       </dgm:t>
     </dgm:pt>
-    <dgm:pt modelId="{6857DE9B-F140-5E4C-94DE-D33AFA781A5C}" type="sibTrans" cxnId="{7D3478C7-E2C3-0A49-963E-4C77EBD10D57}">
+    <dgm:pt modelId="{92D915B5-6172-F14D-BFBE-D9C47F6E2AEB}" type="sibTrans" cxnId="{5E1B09EC-F1C9-6C4C-A52D-4F0A7C9B110F}">
       <dgm:prSet/>
       <dgm:spPr/>
       <dgm:t>
@@ -3891,11 +4578,67 @@
         </a:p>
       </dgm:t>
     </dgm:pt>
-    <dgm:pt modelId="{FE194C73-540F-914B-AACF-737618626E1F}">
+    <dgm:pt modelId="{0B159E5B-3357-8242-9DC4-CBFADAEAD9D3}">
       <dgm:prSet phldrT="[Text]"/>
       <dgm:spPr>
         <a:solidFill>
-          <a:schemeClr val="bg1"/>
+          <a:srgbClr val="FF6600"/>
+        </a:solidFill>
+        <a:ln w="38100" cmpd="sng">
+          <a:solidFill>
+            <a:srgbClr val="FF6600"/>
+          </a:solidFill>
+        </a:ln>
+        <a:effectLst/>
+      </dgm:spPr>
+      <dgm:t>
+        <a:bodyPr/>
+        <a:lstStyle/>
+        <a:p>
+          <a:r>
+            <a:rPr lang="en-US" b="1" baseline="0">
+              <a:solidFill>
+                <a:schemeClr val="bg1"/>
+              </a:solidFill>
+            </a:rPr>
+            <a:t>F3</a:t>
+          </a:r>
+        </a:p>
+      </dgm:t>
+    </dgm:pt>
+    <dgm:pt modelId="{3C44445F-D7F6-5346-999A-35FA193C0B5D}" type="parTrans" cxnId="{71CC9A16-59DF-1948-9019-60829BC73736}">
+      <dgm:prSet/>
+      <dgm:spPr>
+        <a:solidFill>
+          <a:schemeClr val="bg1"/>
+        </a:solidFill>
+        <a:ln w="28575" cmpd="sng"/>
+        <a:effectLst/>
+      </dgm:spPr>
+      <dgm:t>
+        <a:bodyPr/>
+        <a:lstStyle/>
+        <a:p>
+          <a:endParaRPr lang="en-US" b="1"/>
+        </a:p>
+      </dgm:t>
+    </dgm:pt>
+    <dgm:pt modelId="{CD092151-BB5B-8F49-9B11-74CDC9CA7090}" type="sibTrans" cxnId="{71CC9A16-59DF-1948-9019-60829BC73736}">
+      <dgm:prSet/>
+      <dgm:spPr/>
+      <dgm:t>
+        <a:bodyPr/>
+        <a:lstStyle/>
+        <a:p>
+          <a:endParaRPr lang="en-US"/>
+        </a:p>
+      </dgm:t>
+    </dgm:pt>
+    <dgm:pt modelId="{36FB6FB3-38E0-CF45-A865-BC3D5AC41CE2}">
+      <dgm:prSet phldrT="[Text]"/>
+      <dgm:spPr>
+        <a:solidFill>
+          <a:srgbClr val="0000FF"/>
         </a:solidFill>
         <a:ln w="38100" cmpd="sng">
           <a:solidFill>
@@ -3909,13 +4652,17 @@
         <a:lstStyle/>
         <a:p>
           <a:r>
-            <a:rPr lang="en-US" b="1" baseline="0"/>
+            <a:rPr lang="en-US" b="1" baseline="0">
+              <a:solidFill>
+                <a:schemeClr val="bg1"/>
+              </a:solidFill>
+            </a:rPr>
             <a:t>F3</a:t>
           </a:r>
         </a:p>
       </dgm:t>
     </dgm:pt>
-    <dgm:pt modelId="{8B3C300B-4894-274A-A173-D77247937D40}" type="parTrans" cxnId="{4A7C1FEB-B032-F14E-94B5-452E3543BD45}">
+    <dgm:pt modelId="{1862DC18-ADAA-174C-BEA5-A45CD7BA5323}" type="parTrans" cxnId="{7A9BCBA8-E1ED-FC4A-B22E-772E63A3BAA4}">
       <dgm:prSet/>
       <dgm:spPr>
         <a:solidFill>
@@ -3932,7 +4679,7 @@
         </a:p>
       </dgm:t>
     </dgm:pt>
-    <dgm:pt modelId="{BE28C100-7016-A948-90D8-36302A987DF1}" type="sibTrans" cxnId="{4A7C1FEB-B032-F14E-94B5-452E3543BD45}">
+    <dgm:pt modelId="{104AF477-3EAA-BD4A-BCE8-9153A4C997CA}" type="sibTrans" cxnId="{7A9BCBA8-E1ED-FC4A-B22E-772E63A3BAA4}">
       <dgm:prSet/>
       <dgm:spPr/>
       <dgm:t>
@@ -3943,11 +4690,11 @@
         </a:p>
       </dgm:t>
     </dgm:pt>
-    <dgm:pt modelId="{98FA5E10-87AF-5A43-A017-1D3350656883}">
+    <dgm:pt modelId="{C40B9EBA-6429-0C47-9DEA-A60A40AC719E}">
       <dgm:prSet phldrT="[Text]"/>
       <dgm:spPr>
         <a:solidFill>
-          <a:schemeClr val="bg1"/>
+          <a:srgbClr val="FFFF00"/>
         </a:solidFill>
         <a:ln w="38100" cmpd="sng">
           <a:solidFill>
@@ -3961,61 +4708,9 @@
         <a:lstStyle/>
         <a:p>
           <a:r>
-            <a:rPr lang="en-US" b="1" baseline="0"/>
-            <a:t>F3</a:t>
-          </a:r>
-        </a:p>
-      </dgm:t>
-    </dgm:pt>
-    <dgm:pt modelId="{4A05D336-94F8-BA42-8766-4B73B0D517A6}" type="parTrans" cxnId="{1C5CC1C8-5016-5E4D-BAFA-9233FF5E1780}">
-      <dgm:prSet/>
-      <dgm:spPr>
-        <a:solidFill>
-          <a:schemeClr val="bg1"/>
-        </a:solidFill>
-        <a:ln w="28575" cmpd="sng"/>
-        <a:effectLst/>
-      </dgm:spPr>
-      <dgm:t>
-        <a:bodyPr/>
-        <a:lstStyle/>
-        <a:p>
-          <a:endParaRPr lang="en-US" b="1"/>
-        </a:p>
-      </dgm:t>
-    </dgm:pt>
-    <dgm:pt modelId="{E0E46E7A-2B61-C84B-90A7-6F2C0942C712}" type="sibTrans" cxnId="{1C5CC1C8-5016-5E4D-BAFA-9233FF5E1780}">
-      <dgm:prSet/>
-      <dgm:spPr/>
-      <dgm:t>
-        <a:bodyPr/>
-        <a:lstStyle/>
-        <a:p>
-          <a:endParaRPr lang="en-US"/>
-        </a:p>
-      </dgm:t>
-    </dgm:pt>
-    <dgm:pt modelId="{500182E1-557E-A346-9839-E3796F0D50A6}">
-      <dgm:prSet phldrT="[Text]"/>
-      <dgm:spPr>
-        <a:solidFill>
-          <a:schemeClr val="bg1"/>
-        </a:solidFill>
-        <a:ln w="38100" cmpd="sng">
-          <a:solidFill>
-            <a:srgbClr val="008000"/>
-          </a:solidFill>
-        </a:ln>
-        <a:effectLst/>
-      </dgm:spPr>
-      <dgm:t>
-        <a:bodyPr/>
-        <a:lstStyle/>
-        <a:p>
-          <a:r>
-            <a:rPr lang="en-US" b="1">
+            <a:rPr lang="en-US" b="1" baseline="0">
               <a:solidFill>
-                <a:schemeClr val="tx1"/>
+                <a:srgbClr val="000000"/>
               </a:solidFill>
             </a:rPr>
             <a:t>F3</a:t>
@@ -4023,7 +4718,7 @@
         </a:p>
       </dgm:t>
     </dgm:pt>
-    <dgm:pt modelId="{7E26ADAF-8EFC-8F4B-BA43-35756D639EC6}" type="parTrans" cxnId="{90CECBEB-29FD-0F40-9FDE-CA8FC5926F8C}">
+    <dgm:pt modelId="{6096A688-FE90-3347-9910-E6215F70E0C4}" type="parTrans" cxnId="{CB0D1803-3769-8E42-A53F-1926DB8CE3CE}">
       <dgm:prSet/>
       <dgm:spPr>
         <a:solidFill>
@@ -4040,7 +4735,7 @@
         </a:p>
       </dgm:t>
     </dgm:pt>
-    <dgm:pt modelId="{C6030AE9-DF8F-E148-B456-6E82CBA3ACF3}" type="sibTrans" cxnId="{90CECBEB-29FD-0F40-9FDE-CA8FC5926F8C}">
+    <dgm:pt modelId="{F07C4649-1C73-BB43-B623-C2EDC2C66963}" type="sibTrans" cxnId="{CB0D1803-3769-8E42-A53F-1926DB8CE3CE}">
       <dgm:prSet/>
       <dgm:spPr/>
       <dgm:t>
@@ -4051,115 +4746,11 @@
         </a:p>
       </dgm:t>
     </dgm:pt>
-    <dgm:pt modelId="{A46C5EE3-7DCC-4043-972C-0C9FFE9EEE28}">
+    <dgm:pt modelId="{2FC873BA-5037-1B43-855B-3BD5A969AC60}">
       <dgm:prSet phldrT="[Text]"/>
       <dgm:spPr>
         <a:solidFill>
-          <a:schemeClr val="bg1"/>
-        </a:solidFill>
-        <a:ln w="38100" cmpd="sng">
-          <a:solidFill>
-            <a:srgbClr val="FFFF00"/>
-          </a:solidFill>
-        </a:ln>
-        <a:effectLst/>
-      </dgm:spPr>
-      <dgm:t>
-        <a:bodyPr/>
-        <a:lstStyle/>
-        <a:p>
-          <a:r>
-            <a:rPr lang="en-US" b="1" baseline="0"/>
-            <a:t>F3</a:t>
-          </a:r>
-        </a:p>
-      </dgm:t>
-    </dgm:pt>
-    <dgm:pt modelId="{CAEFE125-A7A6-8B45-9E59-21155B987D7A}" type="parTrans" cxnId="{B43C82A7-6BC7-224B-8263-09978BCD2DAE}">
-      <dgm:prSet/>
-      <dgm:spPr>
-        <a:solidFill>
-          <a:schemeClr val="bg1"/>
-        </a:solidFill>
-        <a:ln w="28575" cmpd="sng"/>
-        <a:effectLst/>
-      </dgm:spPr>
-      <dgm:t>
-        <a:bodyPr/>
-        <a:lstStyle/>
-        <a:p>
-          <a:endParaRPr lang="en-US" b="1"/>
-        </a:p>
-      </dgm:t>
-    </dgm:pt>
-    <dgm:pt modelId="{8B53F7F0-7FA5-224A-9206-66A9196D1494}" type="sibTrans" cxnId="{B43C82A7-6BC7-224B-8263-09978BCD2DAE}">
-      <dgm:prSet/>
-      <dgm:spPr/>
-      <dgm:t>
-        <a:bodyPr/>
-        <a:lstStyle/>
-        <a:p>
-          <a:endParaRPr lang="en-US"/>
-        </a:p>
-      </dgm:t>
-    </dgm:pt>
-    <dgm:pt modelId="{207E90AB-AD8A-464C-B95C-10FB9495C89F}">
-      <dgm:prSet phldrT="[Text]"/>
-      <dgm:spPr>
-        <a:solidFill>
-          <a:schemeClr val="bg1"/>
-        </a:solidFill>
-        <a:ln w="38100" cmpd="sng">
-          <a:solidFill>
-            <a:srgbClr val="FFFF00"/>
-          </a:solidFill>
-        </a:ln>
-        <a:effectLst/>
-      </dgm:spPr>
-      <dgm:t>
-        <a:bodyPr/>
-        <a:lstStyle/>
-        <a:p>
-          <a:r>
-            <a:rPr lang="en-US" b="1" baseline="0"/>
-            <a:t>F3</a:t>
-          </a:r>
-        </a:p>
-      </dgm:t>
-    </dgm:pt>
-    <dgm:pt modelId="{BAB79077-2044-DF47-8605-5E442306ED2B}" type="parTrans" cxnId="{5E1B09EC-F1C9-6C4C-A52D-4F0A7C9B110F}">
-      <dgm:prSet/>
-      <dgm:spPr>
-        <a:solidFill>
-          <a:schemeClr val="bg1"/>
-        </a:solidFill>
-        <a:ln w="28575" cmpd="sng"/>
-        <a:effectLst/>
-      </dgm:spPr>
-      <dgm:t>
-        <a:bodyPr/>
-        <a:lstStyle/>
-        <a:p>
-          <a:endParaRPr lang="en-US" b="1"/>
-        </a:p>
-      </dgm:t>
-    </dgm:pt>
-    <dgm:pt modelId="{92D915B5-6172-F14D-BFBE-D9C47F6E2AEB}" type="sibTrans" cxnId="{5E1B09EC-F1C9-6C4C-A52D-4F0A7C9B110F}">
-      <dgm:prSet/>
-      <dgm:spPr/>
-      <dgm:t>
-        <a:bodyPr/>
-        <a:lstStyle/>
-        <a:p>
-          <a:endParaRPr lang="en-US"/>
-        </a:p>
-      </dgm:t>
-    </dgm:pt>
-    <dgm:pt modelId="{0B159E5B-3357-8242-9DC4-CBFADAEAD9D3}">
-      <dgm:prSet phldrT="[Text]"/>
-      <dgm:spPr>
-        <a:solidFill>
-          <a:schemeClr val="bg1"/>
+          <a:srgbClr val="FFFF00"/>
         </a:solidFill>
         <a:ln w="38100" cmpd="sng">
           <a:solidFill>
@@ -4173,61 +4764,9 @@
         <a:lstStyle/>
         <a:p>
           <a:r>
-            <a:rPr lang="en-US" b="1" baseline="0"/>
-            <a:t>F3</a:t>
-          </a:r>
-        </a:p>
-      </dgm:t>
-    </dgm:pt>
-    <dgm:pt modelId="{3C44445F-D7F6-5346-999A-35FA193C0B5D}" type="parTrans" cxnId="{71CC9A16-59DF-1948-9019-60829BC73736}">
-      <dgm:prSet/>
-      <dgm:spPr>
-        <a:solidFill>
-          <a:schemeClr val="bg1"/>
-        </a:solidFill>
-        <a:ln w="28575" cmpd="sng"/>
-        <a:effectLst/>
-      </dgm:spPr>
-      <dgm:t>
-        <a:bodyPr/>
-        <a:lstStyle/>
-        <a:p>
-          <a:endParaRPr lang="en-US" b="1"/>
-        </a:p>
-      </dgm:t>
-    </dgm:pt>
-    <dgm:pt modelId="{CD092151-BB5B-8F49-9B11-74CDC9CA7090}" type="sibTrans" cxnId="{71CC9A16-59DF-1948-9019-60829BC73736}">
-      <dgm:prSet/>
-      <dgm:spPr/>
-      <dgm:t>
-        <a:bodyPr/>
-        <a:lstStyle/>
-        <a:p>
-          <a:endParaRPr lang="en-US"/>
-        </a:p>
-      </dgm:t>
-    </dgm:pt>
-    <dgm:pt modelId="{36FB6FB3-38E0-CF45-A865-BC3D5AC41CE2}">
-      <dgm:prSet phldrT="[Text]"/>
-      <dgm:spPr>
-        <a:solidFill>
-          <a:schemeClr val="bg1"/>
-        </a:solidFill>
-        <a:ln w="38100" cmpd="sng">
-          <a:solidFill>
-            <a:srgbClr val="FFFF00"/>
-          </a:solidFill>
-        </a:ln>
-        <a:effectLst/>
-      </dgm:spPr>
-      <dgm:t>
-        <a:bodyPr/>
-        <a:lstStyle/>
-        <a:p>
-          <a:r>
             <a:rPr lang="en-US" b="1" baseline="0">
               <a:solidFill>
-                <a:schemeClr val="tx1"/>
+                <a:srgbClr val="000000"/>
               </a:solidFill>
             </a:rPr>
             <a:t>F3</a:t>
@@ -4235,110 +4774,6 @@
         </a:p>
       </dgm:t>
     </dgm:pt>
-    <dgm:pt modelId="{1862DC18-ADAA-174C-BEA5-A45CD7BA5323}" type="parTrans" cxnId="{7A9BCBA8-E1ED-FC4A-B22E-772E63A3BAA4}">
-      <dgm:prSet/>
-      <dgm:spPr>
-        <a:solidFill>
-          <a:schemeClr val="bg1"/>
-        </a:solidFill>
-        <a:ln w="28575" cmpd="sng"/>
-        <a:effectLst/>
-      </dgm:spPr>
-      <dgm:t>
-        <a:bodyPr/>
-        <a:lstStyle/>
-        <a:p>
-          <a:endParaRPr lang="en-US" b="1"/>
-        </a:p>
-      </dgm:t>
-    </dgm:pt>
-    <dgm:pt modelId="{104AF477-3EAA-BD4A-BCE8-9153A4C997CA}" type="sibTrans" cxnId="{7A9BCBA8-E1ED-FC4A-B22E-772E63A3BAA4}">
-      <dgm:prSet/>
-      <dgm:spPr/>
-      <dgm:t>
-        <a:bodyPr/>
-        <a:lstStyle/>
-        <a:p>
-          <a:endParaRPr lang="en-US"/>
-        </a:p>
-      </dgm:t>
-    </dgm:pt>
-    <dgm:pt modelId="{C40B9EBA-6429-0C47-9DEA-A60A40AC719E}">
-      <dgm:prSet phldrT="[Text]"/>
-      <dgm:spPr>
-        <a:solidFill>
-          <a:schemeClr val="bg1"/>
-        </a:solidFill>
-        <a:ln w="38100" cmpd="sng">
-          <a:solidFill>
-            <a:srgbClr val="FF6600"/>
-          </a:solidFill>
-        </a:ln>
-        <a:effectLst/>
-      </dgm:spPr>
-      <dgm:t>
-        <a:bodyPr/>
-        <a:lstStyle/>
-        <a:p>
-          <a:r>
-            <a:rPr lang="en-US" b="1" baseline="0"/>
-            <a:t>F3</a:t>
-          </a:r>
-        </a:p>
-      </dgm:t>
-    </dgm:pt>
-    <dgm:pt modelId="{6096A688-FE90-3347-9910-E6215F70E0C4}" type="parTrans" cxnId="{CB0D1803-3769-8E42-A53F-1926DB8CE3CE}">
-      <dgm:prSet/>
-      <dgm:spPr>
-        <a:solidFill>
-          <a:schemeClr val="bg1"/>
-        </a:solidFill>
-        <a:ln w="28575" cmpd="sng"/>
-        <a:effectLst/>
-      </dgm:spPr>
-      <dgm:t>
-        <a:bodyPr/>
-        <a:lstStyle/>
-        <a:p>
-          <a:endParaRPr lang="en-US" b="1"/>
-        </a:p>
-      </dgm:t>
-    </dgm:pt>
-    <dgm:pt modelId="{F07C4649-1C73-BB43-B623-C2EDC2C66963}" type="sibTrans" cxnId="{CB0D1803-3769-8E42-A53F-1926DB8CE3CE}">
-      <dgm:prSet/>
-      <dgm:spPr/>
-      <dgm:t>
-        <a:bodyPr/>
-        <a:lstStyle/>
-        <a:p>
-          <a:endParaRPr lang="en-US"/>
-        </a:p>
-      </dgm:t>
-    </dgm:pt>
-    <dgm:pt modelId="{2FC873BA-5037-1B43-855B-3BD5A969AC60}">
-      <dgm:prSet phldrT="[Text]"/>
-      <dgm:spPr>
-        <a:solidFill>
-          <a:schemeClr val="bg1"/>
-        </a:solidFill>
-        <a:ln w="38100" cmpd="sng">
-          <a:solidFill>
-            <a:srgbClr val="FF6600"/>
-          </a:solidFill>
-        </a:ln>
-        <a:effectLst/>
-      </dgm:spPr>
-      <dgm:t>
-        <a:bodyPr/>
-        <a:lstStyle/>
-        <a:p>
-          <a:r>
-            <a:rPr lang="en-US" b="1" baseline="0"/>
-            <a:t>F3</a:t>
-          </a:r>
-        </a:p>
-      </dgm:t>
-    </dgm:pt>
     <dgm:pt modelId="{BC0F1F95-4999-7545-A067-3F6437940C7D}" type="parTrans" cxnId="{FAA80279-7AE3-244C-9F8F-2AD0BF9D328A}">
       <dgm:prSet/>
       <dgm:spPr>
@@ -4371,7 +4806,7 @@
       <dgm:prSet phldrT="[Text]"/>
       <dgm:spPr>
         <a:solidFill>
-          <a:schemeClr val="bg1"/>
+          <a:srgbClr val="FFFF00"/>
         </a:solidFill>
         <a:ln w="28575" cmpd="sng">
           <a:solidFill>
@@ -4387,7 +4822,7 @@
           <a:r>
             <a:rPr lang="en-US" b="1" baseline="0">
               <a:solidFill>
-                <a:schemeClr val="tx1"/>
+                <a:srgbClr val="000000"/>
               </a:solidFill>
             </a:rPr>
             <a:t>F3</a:t>
@@ -4434,6 +4869,13 @@
         </dgm:presLayoutVars>
       </dgm:prSet>
       <dgm:spPr/>
+      <dgm:t>
+        <a:bodyPr/>
+        <a:lstStyle/>
+        <a:p>
+          <a:endParaRPr lang="en-US"/>
+        </a:p>
+      </dgm:t>
     </dgm:pt>
     <dgm:pt modelId="{F0A874FF-4747-CD44-B8BF-DAE4ECA0BBE7}" type="pres">
       <dgm:prSet presAssocID="{C45BFE20-3823-654C-A5ED-EE58D5D2ED7A}" presName="hierRoot1" presStyleCnt="0"/>
@@ -4475,6 +4917,13 @@
     <dgm:pt modelId="{D2EEF07D-A574-2A4A-92E7-27CE2F38B7FB}" type="pres">
       <dgm:prSet presAssocID="{49DD605F-37BD-5547-B7F3-EF89B4F67923}" presName="Name10" presStyleLbl="parChTrans1D2" presStyleIdx="0" presStyleCnt="2"/>
       <dgm:spPr/>
+      <dgm:t>
+        <a:bodyPr/>
+        <a:lstStyle/>
+        <a:p>
+          <a:endParaRPr lang="en-US"/>
+        </a:p>
+      </dgm:t>
     </dgm:pt>
     <dgm:pt modelId="{21DA00F7-C0D0-434D-B4B8-2F1A7E16076F}" type="pres">
       <dgm:prSet presAssocID="{BC11ED42-D9B4-9F44-A7BA-77F676B99468}" presName="hierRoot2" presStyleCnt="0"/>
@@ -4516,6 +4965,13 @@
     <dgm:pt modelId="{9A518D81-8B2B-7641-8A85-758A52F9C001}" type="pres">
       <dgm:prSet presAssocID="{0DFBD3AC-52FD-6F45-9F9B-750AD674522C}" presName="Name17" presStyleLbl="parChTrans1D3" presStyleIdx="0" presStyleCnt="4"/>
       <dgm:spPr/>
+      <dgm:t>
+        <a:bodyPr/>
+        <a:lstStyle/>
+        <a:p>
+          <a:endParaRPr lang="en-US"/>
+        </a:p>
+      </dgm:t>
     </dgm:pt>
     <dgm:pt modelId="{F192ECA1-F402-1346-89F9-C8D4A3D752EB}" type="pres">
       <dgm:prSet presAssocID="{7F5979F3-D31A-2345-834B-290AC5766CDC}" presName="hierRoot3" presStyleCnt="0"/>
@@ -4557,6 +5013,13 @@
     <dgm:pt modelId="{B2F7DB5D-9E3D-0D46-8A2F-8BD39318893F}" type="pres">
       <dgm:prSet presAssocID="{628927CE-4A30-0942-9BE1-A96A697ADD93}" presName="Name23" presStyleLbl="parChTrans1D4" presStyleIdx="0" presStyleCnt="44"/>
       <dgm:spPr/>
+      <dgm:t>
+        <a:bodyPr/>
+        <a:lstStyle/>
+        <a:p>
+          <a:endParaRPr lang="en-US"/>
+        </a:p>
+      </dgm:t>
     </dgm:pt>
     <dgm:pt modelId="{3EC44624-CE22-B543-A215-9E5866F93E84}" type="pres">
       <dgm:prSet presAssocID="{49471D71-F480-534E-A5BA-414766971643}" presName="hierRoot4" presStyleCnt="0"/>
@@ -4598,6 +5061,13 @@
     <dgm:pt modelId="{E169C7E1-0938-204C-9B0B-D6C77F9BF3B4}" type="pres">
       <dgm:prSet presAssocID="{C99D23F7-D34C-7F41-B28B-0DCA346FBFFE}" presName="Name23" presStyleLbl="parChTrans1D4" presStyleIdx="1" presStyleCnt="44"/>
       <dgm:spPr/>
+      <dgm:t>
+        <a:bodyPr/>
+        <a:lstStyle/>
+        <a:p>
+          <a:endParaRPr lang="en-US"/>
+        </a:p>
+      </dgm:t>
     </dgm:pt>
     <dgm:pt modelId="{CF8FAB80-8D9D-3847-B869-605F472EC711}" type="pres">
       <dgm:prSet presAssocID="{53E81320-9AEA-F841-8506-C2EBD8C84131}" presName="hierRoot4" presStyleCnt="0"/>
@@ -4639,6 +5109,13 @@
     <dgm:pt modelId="{32F1511E-BF2C-5E49-8EA1-CC68A52009FF}" type="pres">
       <dgm:prSet presAssocID="{FBD8EB21-3D02-CD45-A438-27075E443478}" presName="Name23" presStyleLbl="parChTrans1D4" presStyleIdx="2" presStyleCnt="44"/>
       <dgm:spPr/>
+      <dgm:t>
+        <a:bodyPr/>
+        <a:lstStyle/>
+        <a:p>
+          <a:endParaRPr lang="en-US"/>
+        </a:p>
+      </dgm:t>
     </dgm:pt>
     <dgm:pt modelId="{AEC700CA-17DA-8448-80AE-A611E2103145}" type="pres">
       <dgm:prSet presAssocID="{955897C5-A42D-5648-98E6-670F97865B14}" presName="hierRoot4" presStyleCnt="0"/>
@@ -4665,6 +5142,13 @@
         </dgm:presLayoutVars>
       </dgm:prSet>
       <dgm:spPr/>
+      <dgm:t>
+        <a:bodyPr/>
+        <a:lstStyle/>
+        <a:p>
+          <a:endParaRPr lang="en-US"/>
+        </a:p>
+      </dgm:t>
     </dgm:pt>
     <dgm:pt modelId="{277141EC-353C-504A-9997-F85DFE142848}" type="pres">
       <dgm:prSet presAssocID="{955897C5-A42D-5648-98E6-670F97865B14}" presName="hierChild5" presStyleCnt="0"/>
@@ -4673,6 +5157,13 @@
     <dgm:pt modelId="{B79B5E74-7424-2745-9694-FBB373F5DD9D}" type="pres">
       <dgm:prSet presAssocID="{B2427EA5-27F5-184D-AD08-2D6735E29BD3}" presName="Name23" presStyleLbl="parChTrans1D4" presStyleIdx="3" presStyleCnt="44"/>
       <dgm:spPr/>
+      <dgm:t>
+        <a:bodyPr/>
+        <a:lstStyle/>
+        <a:p>
+          <a:endParaRPr lang="en-US"/>
+        </a:p>
+      </dgm:t>
     </dgm:pt>
     <dgm:pt modelId="{3E6C0BAF-3DBD-5444-B2E9-19ED3AF5B17D}" type="pres">
       <dgm:prSet presAssocID="{86286AF7-E37E-4545-9ACB-C70DFED41DC6}" presName="hierRoot4" presStyleCnt="0"/>
@@ -4714,6 +5205,13 @@
     <dgm:pt modelId="{7B9BF762-987D-1B44-AC52-E38F1BA8CBF4}" type="pres">
       <dgm:prSet presAssocID="{ABE76CB2-4453-2045-B5B3-9D67131A4D83}" presName="Name23" presStyleLbl="parChTrans1D4" presStyleIdx="4" presStyleCnt="44"/>
       <dgm:spPr/>
+      <dgm:t>
+        <a:bodyPr/>
+        <a:lstStyle/>
+        <a:p>
+          <a:endParaRPr lang="en-US"/>
+        </a:p>
+      </dgm:t>
     </dgm:pt>
     <dgm:pt modelId="{FE20D903-B041-C849-9988-3FA7CE78984B}" type="pres">
       <dgm:prSet presAssocID="{6D58582A-4C65-584B-AFDE-184D593758F7}" presName="hierRoot4" presStyleCnt="0"/>
@@ -4740,6 +5238,13 @@
         </dgm:presLayoutVars>
       </dgm:prSet>
       <dgm:spPr/>
+      <dgm:t>
+        <a:bodyPr/>
+        <a:lstStyle/>
+        <a:p>
+          <a:endParaRPr lang="en-US"/>
+        </a:p>
+      </dgm:t>
     </dgm:pt>
     <dgm:pt modelId="{72278995-7FE4-C64B-AF65-3D061B1BA79C}" type="pres">
       <dgm:prSet presAssocID="{6D58582A-4C65-584B-AFDE-184D593758F7}" presName="hierChild5" presStyleCnt="0"/>
@@ -4748,6 +5253,13 @@
     <dgm:pt modelId="{9C73C89C-C714-7B4A-96FF-4D27183374C4}" type="pres">
       <dgm:prSet presAssocID="{86132337-0245-7F42-8333-ACA1587AA519}" presName="Name23" presStyleLbl="parChTrans1D4" presStyleIdx="5" presStyleCnt="44"/>
       <dgm:spPr/>
+      <dgm:t>
+        <a:bodyPr/>
+        <a:lstStyle/>
+        <a:p>
+          <a:endParaRPr lang="en-US"/>
+        </a:p>
+      </dgm:t>
     </dgm:pt>
     <dgm:pt modelId="{8D41A9C7-1227-EC47-BEF8-3C77403A65A2}" type="pres">
       <dgm:prSet presAssocID="{4BE8AFD5-A8B1-D646-B2BE-73D6087F271F}" presName="hierRoot4" presStyleCnt="0"/>
@@ -4789,6 +5301,13 @@
     <dgm:pt modelId="{2CBE1A8A-C762-7049-8A2A-D7C5FBD447A0}" type="pres">
       <dgm:prSet presAssocID="{625A96DF-B80F-4748-A9D1-2C32F8F848AF}" presName="Name23" presStyleLbl="parChTrans1D4" presStyleIdx="6" presStyleCnt="44"/>
       <dgm:spPr/>
+      <dgm:t>
+        <a:bodyPr/>
+        <a:lstStyle/>
+        <a:p>
+          <a:endParaRPr lang="en-US"/>
+        </a:p>
+      </dgm:t>
     </dgm:pt>
     <dgm:pt modelId="{26FC0D9E-AA3F-964F-9574-D94427C71C79}" type="pres">
       <dgm:prSet presAssocID="{DCF286F0-6A07-5F44-BDCB-788C341AB5B7}" presName="hierRoot4" presStyleCnt="0"/>
@@ -4815,6 +5334,13 @@
         </dgm:presLayoutVars>
       </dgm:prSet>
       <dgm:spPr/>
+      <dgm:t>
+        <a:bodyPr/>
+        <a:lstStyle/>
+        <a:p>
+          <a:endParaRPr lang="en-US"/>
+        </a:p>
+      </dgm:t>
     </dgm:pt>
     <dgm:pt modelId="{FEAFF6C0-6F07-454D-B6A1-1563C793FEB2}" type="pres">
       <dgm:prSet presAssocID="{DCF286F0-6A07-5F44-BDCB-788C341AB5B7}" presName="hierChild5" presStyleCnt="0"/>
@@ -4823,6 +5349,13 @@
     <dgm:pt modelId="{4667702A-F2DA-0443-B9D9-7C3B9AD635BB}" type="pres">
       <dgm:prSet presAssocID="{D42D600D-ADB1-4748-819F-99E593BE4E8A}" presName="Name23" presStyleLbl="parChTrans1D4" presStyleIdx="7" presStyleCnt="44"/>
       <dgm:spPr/>
+      <dgm:t>
+        <a:bodyPr/>
+        <a:lstStyle/>
+        <a:p>
+          <a:endParaRPr lang="en-US"/>
+        </a:p>
+      </dgm:t>
     </dgm:pt>
     <dgm:pt modelId="{F14C9A69-529C-604D-B86C-B56E06B834C3}" type="pres">
       <dgm:prSet presAssocID="{50C9331C-D7CA-5C44-A2DD-5DFF026798AE}" presName="hierRoot4" presStyleCnt="0"/>
@@ -4849,6 +5382,13 @@
         </dgm:presLayoutVars>
       </dgm:prSet>
       <dgm:spPr/>
+      <dgm:t>
+        <a:bodyPr/>
+        <a:lstStyle/>
+        <a:p>
+          <a:endParaRPr lang="en-US"/>
+        </a:p>
+      </dgm:t>
     </dgm:pt>
     <dgm:pt modelId="{763342AC-89E0-B049-A5C6-C5FF641D0052}" type="pres">
       <dgm:prSet presAssocID="{50C9331C-D7CA-5C44-A2DD-5DFF026798AE}" presName="hierChild5" presStyleCnt="0"/>
@@ -4857,6 +5397,13 @@
     <dgm:pt modelId="{5996BD7D-FAC7-D040-B68A-E42D8F3C9748}" type="pres">
       <dgm:prSet presAssocID="{13EEE07D-41E1-394B-A297-6B97934CF32E}" presName="Name23" presStyleLbl="parChTrans1D4" presStyleIdx="8" presStyleCnt="44"/>
       <dgm:spPr/>
+      <dgm:t>
+        <a:bodyPr/>
+        <a:lstStyle/>
+        <a:p>
+          <a:endParaRPr lang="en-US"/>
+        </a:p>
+      </dgm:t>
     </dgm:pt>
     <dgm:pt modelId="{D9E35C24-0DAD-F449-AE74-C37B70591A2C}" type="pres">
       <dgm:prSet presAssocID="{BCF6A581-3EC7-3846-B121-44FD95DE454F}" presName="hierRoot4" presStyleCnt="0"/>
@@ -4875,6 +5422,13 @@
         <a:ln w="38100" cmpd="sng"/>
         <a:effectLst/>
       </dgm:spPr>
+      <dgm:t>
+        <a:bodyPr/>
+        <a:lstStyle/>
+        <a:p>
+          <a:endParaRPr lang="en-US"/>
+        </a:p>
+      </dgm:t>
     </dgm:pt>
     <dgm:pt modelId="{1494136A-53D8-2B47-A671-057E9EEFC40B}" type="pres">
       <dgm:prSet presAssocID="{BCF6A581-3EC7-3846-B121-44FD95DE454F}" presName="text4" presStyleLbl="fgAcc4" presStyleIdx="8" presStyleCnt="44">
@@ -4898,6 +5452,13 @@
     <dgm:pt modelId="{BBA58AFA-B1F5-FB44-A27B-D7E90BF64D21}" type="pres">
       <dgm:prSet presAssocID="{77D49B59-C146-AF4B-B88E-CE70C38331AC}" presName="Name23" presStyleLbl="parChTrans1D4" presStyleIdx="9" presStyleCnt="44"/>
       <dgm:spPr/>
+      <dgm:t>
+        <a:bodyPr/>
+        <a:lstStyle/>
+        <a:p>
+          <a:endParaRPr lang="en-US"/>
+        </a:p>
+      </dgm:t>
     </dgm:pt>
     <dgm:pt modelId="{D2C6F3F5-9CF7-1A4B-A505-62245C9DB558}" type="pres">
       <dgm:prSet presAssocID="{867300AC-3413-3C4B-90D4-137B83AA930D}" presName="hierRoot4" presStyleCnt="0"/>
@@ -4924,6 +5485,13 @@
         </dgm:presLayoutVars>
       </dgm:prSet>
       <dgm:spPr/>
+      <dgm:t>
+        <a:bodyPr/>
+        <a:lstStyle/>
+        <a:p>
+          <a:endParaRPr lang="en-US"/>
+        </a:p>
+      </dgm:t>
     </dgm:pt>
     <dgm:pt modelId="{442863C5-FDB8-1D49-A9DC-DA5B45FE749C}" type="pres">
       <dgm:prSet presAssocID="{867300AC-3413-3C4B-90D4-137B83AA930D}" presName="hierChild5" presStyleCnt="0"/>
@@ -4932,6 +5500,13 @@
     <dgm:pt modelId="{ED99E418-0C4E-A24E-A68E-8EA10D914AE9}" type="pres">
       <dgm:prSet presAssocID="{E831DFFC-784A-D842-8207-D3D066633192}" presName="Name23" presStyleLbl="parChTrans1D4" presStyleIdx="10" presStyleCnt="44"/>
       <dgm:spPr/>
+      <dgm:t>
+        <a:bodyPr/>
+        <a:lstStyle/>
+        <a:p>
+          <a:endParaRPr lang="en-US"/>
+        </a:p>
+      </dgm:t>
     </dgm:pt>
     <dgm:pt modelId="{0F18A7D7-862F-AF48-BC02-E32C38E810EC}" type="pres">
       <dgm:prSet presAssocID="{525E17FF-D91B-B147-B3BA-136954BB4F5F}" presName="hierRoot4" presStyleCnt="0"/>
@@ -4973,6 +5548,13 @@
     <dgm:pt modelId="{57F9BFC6-7050-704F-BE03-368DC3CA8D65}" type="pres">
       <dgm:prSet presAssocID="{3D86F475-A434-BF4B-9E44-C7069CF49910}" presName="Name17" presStyleLbl="parChTrans1D3" presStyleIdx="1" presStyleCnt="4"/>
       <dgm:spPr/>
+      <dgm:t>
+        <a:bodyPr/>
+        <a:lstStyle/>
+        <a:p>
+          <a:endParaRPr lang="en-US"/>
+        </a:p>
+      </dgm:t>
     </dgm:pt>
     <dgm:pt modelId="{FB7B1DD5-512C-6B4C-8997-CBE7D9C343E5}" type="pres">
       <dgm:prSet presAssocID="{16FD571F-646D-B24E-9776-AC7B28DC7827}" presName="hierRoot3" presStyleCnt="0"/>
@@ -4999,6 +5581,13 @@
         </dgm:presLayoutVars>
       </dgm:prSet>
       <dgm:spPr/>
+      <dgm:t>
+        <a:bodyPr/>
+        <a:lstStyle/>
+        <a:p>
+          <a:endParaRPr lang="en-US"/>
+        </a:p>
+      </dgm:t>
     </dgm:pt>
     <dgm:pt modelId="{BA0F65C2-C1C5-0D43-8CF4-0D636AC519C5}" type="pres">
       <dgm:prSet presAssocID="{16FD571F-646D-B24E-9776-AC7B28DC7827}" presName="hierChild4" presStyleCnt="0"/>
@@ -5007,6 +5596,13 @@
     <dgm:pt modelId="{89C9315A-FB3F-A047-BAF7-EF7BCC5D11BF}" type="pres">
       <dgm:prSet presAssocID="{90129307-31D5-9741-A351-6912B084DD2A}" presName="Name23" presStyleLbl="parChTrans1D4" presStyleIdx="11" presStyleCnt="44"/>
       <dgm:spPr/>
+      <dgm:t>
+        <a:bodyPr/>
+        <a:lstStyle/>
+        <a:p>
+          <a:endParaRPr lang="en-US"/>
+        </a:p>
+      </dgm:t>
     </dgm:pt>
     <dgm:pt modelId="{74DDAA6B-0C29-FB40-B35B-96B3F0B66575}" type="pres">
       <dgm:prSet presAssocID="{FF3361B4-1F5F-4942-A282-885562832873}" presName="hierRoot4" presStyleCnt="0"/>
@@ -5048,6 +5644,13 @@
     <dgm:pt modelId="{83F5F0F8-F85E-6D47-B4D1-6575BAB7A905}" type="pres">
       <dgm:prSet presAssocID="{5694525B-94C4-5346-BFCB-03F162358D7F}" presName="Name23" presStyleLbl="parChTrans1D4" presStyleIdx="12" presStyleCnt="44"/>
       <dgm:spPr/>
+      <dgm:t>
+        <a:bodyPr/>
+        <a:lstStyle/>
+        <a:p>
+          <a:endParaRPr lang="en-US"/>
+        </a:p>
+      </dgm:t>
     </dgm:pt>
     <dgm:pt modelId="{95A436CC-2B40-AC49-8B45-CAF3B8B75F9C}" type="pres">
       <dgm:prSet presAssocID="{8F7FBD2F-35EB-BF4A-9B74-1423B2F2BACB}" presName="hierRoot4" presStyleCnt="0"/>
@@ -5074,6 +5677,13 @@
         </dgm:presLayoutVars>
       </dgm:prSet>
       <dgm:spPr/>
+      <dgm:t>
+        <a:bodyPr/>
+        <a:lstStyle/>
+        <a:p>
+          <a:endParaRPr lang="en-US"/>
+        </a:p>
+      </dgm:t>
     </dgm:pt>
     <dgm:pt modelId="{08E25392-C9CF-AE42-8117-039A7FAD5ED8}" type="pres">
       <dgm:prSet presAssocID="{8F7FBD2F-35EB-BF4A-9B74-1423B2F2BACB}" presName="hierChild5" presStyleCnt="0"/>
@@ -5082,6 +5692,13 @@
     <dgm:pt modelId="{57F62789-0A28-4141-9074-E61B1321C6E4}" type="pres">
       <dgm:prSet presAssocID="{86438D40-E758-DF43-B3C9-8AB69A1FDB90}" presName="Name23" presStyleLbl="parChTrans1D4" presStyleIdx="13" presStyleCnt="44"/>
       <dgm:spPr/>
+      <dgm:t>
+        <a:bodyPr/>
+        <a:lstStyle/>
+        <a:p>
+          <a:endParaRPr lang="en-US"/>
+        </a:p>
+      </dgm:t>
     </dgm:pt>
     <dgm:pt modelId="{07901149-BAC5-B44B-B2CA-97DC47F96132}" type="pres">
       <dgm:prSet presAssocID="{20817F20-3363-8B49-B7DB-889A9C367C1B}" presName="hierRoot4" presStyleCnt="0"/>
@@ -5108,6 +5725,13 @@
         </dgm:presLayoutVars>
       </dgm:prSet>
       <dgm:spPr/>
+      <dgm:t>
+        <a:bodyPr/>
+        <a:lstStyle/>
+        <a:p>
+          <a:endParaRPr lang="en-US"/>
+        </a:p>
+      </dgm:t>
     </dgm:pt>
     <dgm:pt modelId="{FEC316A2-6907-7F4A-9A99-FA601F0E1C86}" type="pres">
       <dgm:prSet presAssocID="{20817F20-3363-8B49-B7DB-889A9C367C1B}" presName="hierChild5" presStyleCnt="0"/>
@@ -5116,6 +5740,13 @@
     <dgm:pt modelId="{6CD4F2F1-EA6F-1F49-84FB-F2C47C9F3817}" type="pres">
       <dgm:prSet presAssocID="{5DD94846-7644-FC43-90C8-2A4DE566B47D}" presName="Name23" presStyleLbl="parChTrans1D4" presStyleIdx="14" presStyleCnt="44"/>
       <dgm:spPr/>
+      <dgm:t>
+        <a:bodyPr/>
+        <a:lstStyle/>
+        <a:p>
+          <a:endParaRPr lang="en-US"/>
+        </a:p>
+      </dgm:t>
     </dgm:pt>
     <dgm:pt modelId="{F08FACB7-3761-314D-AB7B-905030277D34}" type="pres">
       <dgm:prSet presAssocID="{8C39FBA8-BAA6-5346-9615-DDB6172D8884}" presName="hierRoot4" presStyleCnt="0"/>
@@ -5157,6 +5788,13 @@
     <dgm:pt modelId="{FCE3072F-E4A6-7546-8AC0-4DA52B66E06D}" type="pres">
       <dgm:prSet presAssocID="{245E8B95-E25F-3B45-BB44-777C01278641}" presName="Name23" presStyleLbl="parChTrans1D4" presStyleIdx="15" presStyleCnt="44"/>
       <dgm:spPr/>
+      <dgm:t>
+        <a:bodyPr/>
+        <a:lstStyle/>
+        <a:p>
+          <a:endParaRPr lang="en-US"/>
+        </a:p>
+      </dgm:t>
     </dgm:pt>
     <dgm:pt modelId="{5FA94203-F04D-AD41-96B6-7A436B7B6C08}" type="pres">
       <dgm:prSet presAssocID="{FC4E6E5B-B7B2-D74A-AA01-4CBFC2996E7C}" presName="hierRoot4" presStyleCnt="0"/>
@@ -5183,6 +5821,13 @@
         </dgm:presLayoutVars>
       </dgm:prSet>
       <dgm:spPr/>
+      <dgm:t>
+        <a:bodyPr/>
+        <a:lstStyle/>
+        <a:p>
+          <a:endParaRPr lang="en-US"/>
+        </a:p>
+      </dgm:t>
     </dgm:pt>
     <dgm:pt modelId="{EDF21328-45B0-FF4D-851B-32A36B8565FA}" type="pres">
       <dgm:prSet presAssocID="{FC4E6E5B-B7B2-D74A-AA01-4CBFC2996E7C}" presName="hierChild5" presStyleCnt="0"/>
@@ -5191,6 +5836,13 @@
     <dgm:pt modelId="{7CEC81AF-EE72-7246-85ED-BCA338E64811}" type="pres">
       <dgm:prSet presAssocID="{A80BBFE6-4C4F-7D40-850E-8D77D68E7B1D}" presName="Name23" presStyleLbl="parChTrans1D4" presStyleIdx="16" presStyleCnt="44"/>
       <dgm:spPr/>
+      <dgm:t>
+        <a:bodyPr/>
+        <a:lstStyle/>
+        <a:p>
+          <a:endParaRPr lang="en-US"/>
+        </a:p>
+      </dgm:t>
     </dgm:pt>
     <dgm:pt modelId="{F4E27B84-8BF1-8F4F-9B24-F983156C6E73}" type="pres">
       <dgm:prSet presAssocID="{1E978E42-6AAC-DB43-AE87-5D230643E170}" presName="hierRoot4" presStyleCnt="0"/>
@@ -5232,6 +5884,13 @@
     <dgm:pt modelId="{D6E43EA4-97BB-264B-87DC-4BC8F1C3376A}" type="pres">
       <dgm:prSet presAssocID="{753C5D08-53D4-1143-87CB-40D8BB034313}" presName="Name23" presStyleLbl="parChTrans1D4" presStyleIdx="17" presStyleCnt="44"/>
       <dgm:spPr/>
+      <dgm:t>
+        <a:bodyPr/>
+        <a:lstStyle/>
+        <a:p>
+          <a:endParaRPr lang="en-US"/>
+        </a:p>
+      </dgm:t>
     </dgm:pt>
     <dgm:pt modelId="{B0A0B3E9-A648-9F46-8B59-34B7868B4FC7}" type="pres">
       <dgm:prSet presAssocID="{F3A7CE0B-BB3D-C84B-88F1-6CF41AF4C7BC}" presName="hierRoot4" presStyleCnt="0"/>
@@ -5258,6 +5917,13 @@
         </dgm:presLayoutVars>
       </dgm:prSet>
       <dgm:spPr/>
+      <dgm:t>
+        <a:bodyPr/>
+        <a:lstStyle/>
+        <a:p>
+          <a:endParaRPr lang="en-US"/>
+        </a:p>
+      </dgm:t>
     </dgm:pt>
     <dgm:pt modelId="{7F2C2ECF-68CA-BC45-B466-63344274BFAB}" type="pres">
       <dgm:prSet presAssocID="{F3A7CE0B-BB3D-C84B-88F1-6CF41AF4C7BC}" presName="hierChild5" presStyleCnt="0"/>
@@ -5266,6 +5932,13 @@
     <dgm:pt modelId="{BB251F34-0069-DF4C-8D1A-65B9DDE4E84D}" type="pres">
       <dgm:prSet presAssocID="{5D0A8754-7165-2B48-82C5-98DBA61BCBF0}" presName="Name23" presStyleLbl="parChTrans1D4" presStyleIdx="18" presStyleCnt="44"/>
       <dgm:spPr/>
+      <dgm:t>
+        <a:bodyPr/>
+        <a:lstStyle/>
+        <a:p>
+          <a:endParaRPr lang="en-US"/>
+        </a:p>
+      </dgm:t>
     </dgm:pt>
     <dgm:pt modelId="{136AE8CB-F1F3-6048-94D2-4A0DC0EFB522}" type="pres">
       <dgm:prSet presAssocID="{E2FE608D-848E-9547-A470-2EC3CB5D1012}" presName="hierRoot4" presStyleCnt="0"/>
@@ -5292,6 +5965,13 @@
         </dgm:presLayoutVars>
       </dgm:prSet>
       <dgm:spPr/>
+      <dgm:t>
+        <a:bodyPr/>
+        <a:lstStyle/>
+        <a:p>
+          <a:endParaRPr lang="en-US"/>
+        </a:p>
+      </dgm:t>
     </dgm:pt>
     <dgm:pt modelId="{630BF15A-B07E-0B49-BDD7-3FBD6CCB2A24}" type="pres">
       <dgm:prSet presAssocID="{E2FE608D-848E-9547-A470-2EC3CB5D1012}" presName="hierChild5" presStyleCnt="0"/>
@@ -5300,6 +5980,13 @@
     <dgm:pt modelId="{1A7F8C3C-A3EA-4D47-B1FD-767C48F0410C}" type="pres">
       <dgm:prSet presAssocID="{8B3C300B-4894-274A-A173-D77247937D40}" presName="Name23" presStyleLbl="parChTrans1D4" presStyleIdx="19" presStyleCnt="44"/>
       <dgm:spPr/>
+      <dgm:t>
+        <a:bodyPr/>
+        <a:lstStyle/>
+        <a:p>
+          <a:endParaRPr lang="en-US"/>
+        </a:p>
+      </dgm:t>
     </dgm:pt>
     <dgm:pt modelId="{77C4D409-5AE9-6743-B7BE-873CA6DBF2A6}" type="pres">
       <dgm:prSet presAssocID="{FE194C73-540F-914B-AACF-737618626E1F}" presName="hierRoot4" presStyleCnt="0"/>
@@ -5341,6 +6028,13 @@
     <dgm:pt modelId="{1F8D98FE-2857-D744-90CC-A91C3CEB0562}" type="pres">
       <dgm:prSet presAssocID="{8B3354A5-0D1F-F84D-B355-4F19DFA31242}" presName="Name23" presStyleLbl="parChTrans1D4" presStyleIdx="20" presStyleCnt="44"/>
       <dgm:spPr/>
+      <dgm:t>
+        <a:bodyPr/>
+        <a:lstStyle/>
+        <a:p>
+          <a:endParaRPr lang="en-US"/>
+        </a:p>
+      </dgm:t>
     </dgm:pt>
     <dgm:pt modelId="{F015FADC-52AB-4843-A3D7-ED1BB43BCF8D}" type="pres">
       <dgm:prSet presAssocID="{B9F16E86-75DE-B640-9CE0-05FA30FC9566}" presName="hierRoot4" presStyleCnt="0"/>
@@ -5367,6 +6061,13 @@
         </dgm:presLayoutVars>
       </dgm:prSet>
       <dgm:spPr/>
+      <dgm:t>
+        <a:bodyPr/>
+        <a:lstStyle/>
+        <a:p>
+          <a:endParaRPr lang="en-US"/>
+        </a:p>
+      </dgm:t>
     </dgm:pt>
     <dgm:pt modelId="{242394B1-C0F6-814D-9363-CBF189F2DB6B}" type="pres">
       <dgm:prSet presAssocID="{B9F16E86-75DE-B640-9CE0-05FA30FC9566}" presName="hierChild5" presStyleCnt="0"/>
@@ -5375,6 +6076,13 @@
     <dgm:pt modelId="{EED4FC33-992B-044F-A203-793FCBC2C8BB}" type="pres">
       <dgm:prSet presAssocID="{4A05D336-94F8-BA42-8766-4B73B0D517A6}" presName="Name23" presStyleLbl="parChTrans1D4" presStyleIdx="21" presStyleCnt="44"/>
       <dgm:spPr/>
+      <dgm:t>
+        <a:bodyPr/>
+        <a:lstStyle/>
+        <a:p>
+          <a:endParaRPr lang="en-US"/>
+        </a:p>
+      </dgm:t>
     </dgm:pt>
     <dgm:pt modelId="{7E7DD286-A813-104E-AB3B-AE8981C07001}" type="pres">
       <dgm:prSet presAssocID="{98FA5E10-87AF-5A43-A017-1D3350656883}" presName="hierRoot4" presStyleCnt="0"/>
@@ -5416,6 +6124,13 @@
     <dgm:pt modelId="{BD26B108-24A4-1544-8852-77E10420F8AA}" type="pres">
       <dgm:prSet presAssocID="{55384E44-01C2-3D49-B0BF-FC25AEBAFC16}" presName="Name10" presStyleLbl="parChTrans1D2" presStyleIdx="1" presStyleCnt="2"/>
       <dgm:spPr/>
+      <dgm:t>
+        <a:bodyPr/>
+        <a:lstStyle/>
+        <a:p>
+          <a:endParaRPr lang="en-US"/>
+        </a:p>
+      </dgm:t>
     </dgm:pt>
     <dgm:pt modelId="{66EBFE1A-2DA2-2748-9B8B-FD7A19FB5663}" type="pres">
       <dgm:prSet presAssocID="{03CB6222-596E-074D-BD25-35B63A36A7F9}" presName="hierRoot2" presStyleCnt="0"/>
@@ -5457,6 +6172,13 @@
     <dgm:pt modelId="{71DD3600-BBD3-2840-A98A-C0709C6A0CE7}" type="pres">
       <dgm:prSet presAssocID="{DC75CE3E-80EA-394E-A527-E1EE37D1999E}" presName="Name17" presStyleLbl="parChTrans1D3" presStyleIdx="2" presStyleCnt="4"/>
       <dgm:spPr/>
+      <dgm:t>
+        <a:bodyPr/>
+        <a:lstStyle/>
+        <a:p>
+          <a:endParaRPr lang="en-US"/>
+        </a:p>
+      </dgm:t>
     </dgm:pt>
     <dgm:pt modelId="{939012FB-76F1-C541-BEFC-4C5686C8BBE7}" type="pres">
       <dgm:prSet presAssocID="{C159086E-01B0-EA47-AC21-7754B522030D}" presName="hierRoot3" presStyleCnt="0"/>
@@ -5498,6 +6220,13 @@
     <dgm:pt modelId="{EE57DC3B-B89A-9948-9013-C2D8289CA542}" type="pres">
       <dgm:prSet presAssocID="{FCAF9091-D75A-BA4F-A3C6-5A2062E4F760}" presName="Name23" presStyleLbl="parChTrans1D4" presStyleIdx="22" presStyleCnt="44"/>
       <dgm:spPr/>
+      <dgm:t>
+        <a:bodyPr/>
+        <a:lstStyle/>
+        <a:p>
+          <a:endParaRPr lang="en-US"/>
+        </a:p>
+      </dgm:t>
     </dgm:pt>
     <dgm:pt modelId="{7D22F48F-0754-4144-A535-C13A7085568C}" type="pres">
       <dgm:prSet presAssocID="{AE0CDB1C-237D-0840-8A87-F513C6EB07C8}" presName="hierRoot4" presStyleCnt="0"/>
@@ -5539,6 +6268,13 @@
     <dgm:pt modelId="{10B18352-38E8-A24B-8D8D-A5150D91BF6D}" type="pres">
       <dgm:prSet presAssocID="{E801DEB4-4537-C44E-B12F-8BF00E0B6B6E}" presName="Name23" presStyleLbl="parChTrans1D4" presStyleIdx="23" presStyleCnt="44"/>
       <dgm:spPr/>
+      <dgm:t>
+        <a:bodyPr/>
+        <a:lstStyle/>
+        <a:p>
+          <a:endParaRPr lang="en-US"/>
+        </a:p>
+      </dgm:t>
     </dgm:pt>
     <dgm:pt modelId="{320DE3AF-B4A8-104F-9304-E211B4EE9381}" type="pres">
       <dgm:prSet presAssocID="{C169E885-3A0B-5F49-83EA-A4939A043AD5}" presName="hierRoot4" presStyleCnt="0"/>
@@ -5565,6 +6301,13 @@
         </dgm:presLayoutVars>
       </dgm:prSet>
       <dgm:spPr/>
+      <dgm:t>
+        <a:bodyPr/>
+        <a:lstStyle/>
+        <a:p>
+          <a:endParaRPr lang="en-US"/>
+        </a:p>
+      </dgm:t>
     </dgm:pt>
     <dgm:pt modelId="{FDBEEDFF-C926-E443-A97D-D075598871CD}" type="pres">
       <dgm:prSet presAssocID="{C169E885-3A0B-5F49-83EA-A4939A043AD5}" presName="hierChild5" presStyleCnt="0"/>
@@ -5573,6 +6316,13 @@
     <dgm:pt modelId="{2BF69DD9-F8ED-684D-B6F9-294F845A3FBD}" type="pres">
       <dgm:prSet presAssocID="{85CD6F3E-800A-9B45-A30E-064C6DC1FA7D}" presName="Name23" presStyleLbl="parChTrans1D4" presStyleIdx="24" presStyleCnt="44"/>
       <dgm:spPr/>
+      <dgm:t>
+        <a:bodyPr/>
+        <a:lstStyle/>
+        <a:p>
+          <a:endParaRPr lang="en-US"/>
+        </a:p>
+      </dgm:t>
     </dgm:pt>
     <dgm:pt modelId="{4B8DAE25-878E-7543-8767-746751CC6474}" type="pres">
       <dgm:prSet presAssocID="{CE986F4F-4730-9A48-BC17-BDC462BF3B37}" presName="hierRoot4" presStyleCnt="0"/>
@@ -5599,6 +6349,13 @@
         </dgm:presLayoutVars>
       </dgm:prSet>
       <dgm:spPr/>
+      <dgm:t>
+        <a:bodyPr/>
+        <a:lstStyle/>
+        <a:p>
+          <a:endParaRPr lang="en-US"/>
+        </a:p>
+      </dgm:t>
     </dgm:pt>
     <dgm:pt modelId="{DC762647-D468-B042-89F5-25229F32B440}" type="pres">
       <dgm:prSet presAssocID="{CE986F4F-4730-9A48-BC17-BDC462BF3B37}" presName="hierChild5" presStyleCnt="0"/>
@@ -5607,6 +6364,13 @@
     <dgm:pt modelId="{8251A2B9-A88F-EA42-B431-9DC9DAE9F820}" type="pres">
       <dgm:prSet presAssocID="{7E26ADAF-8EFC-8F4B-BA43-35756D639EC6}" presName="Name23" presStyleLbl="parChTrans1D4" presStyleIdx="25" presStyleCnt="44"/>
       <dgm:spPr/>
+      <dgm:t>
+        <a:bodyPr/>
+        <a:lstStyle/>
+        <a:p>
+          <a:endParaRPr lang="en-US"/>
+        </a:p>
+      </dgm:t>
     </dgm:pt>
     <dgm:pt modelId="{126E312E-F6CB-E145-92E1-2B35E1925A3F}" type="pres">
       <dgm:prSet presAssocID="{500182E1-557E-A346-9839-E3796F0D50A6}" presName="hierRoot4" presStyleCnt="0"/>
@@ -5648,6 +6412,13 @@
     <dgm:pt modelId="{32B6B4A1-11EE-1B4D-BD48-157486BFC1DA}" type="pres">
       <dgm:prSet presAssocID="{02FA31EC-F298-C247-A36E-31C443A43AEE}" presName="Name23" presStyleLbl="parChTrans1D4" presStyleIdx="26" presStyleCnt="44"/>
       <dgm:spPr/>
+      <dgm:t>
+        <a:bodyPr/>
+        <a:lstStyle/>
+        <a:p>
+          <a:endParaRPr lang="en-US"/>
+        </a:p>
+      </dgm:t>
     </dgm:pt>
     <dgm:pt modelId="{72AC9B58-1F3C-A54B-AE88-FE3243BB344F}" type="pres">
       <dgm:prSet presAssocID="{48FCC713-933C-2142-A96D-34E395E5B46B}" presName="hierRoot4" presStyleCnt="0"/>
@@ -5689,6 +6460,13 @@
     <dgm:pt modelId="{5C1D99DE-2B6B-B943-BE21-DD00BF25A656}" type="pres">
       <dgm:prSet presAssocID="{CAEFE125-A7A6-8B45-9E59-21155B987D7A}" presName="Name23" presStyleLbl="parChTrans1D4" presStyleIdx="27" presStyleCnt="44"/>
       <dgm:spPr/>
+      <dgm:t>
+        <a:bodyPr/>
+        <a:lstStyle/>
+        <a:p>
+          <a:endParaRPr lang="en-US"/>
+        </a:p>
+      </dgm:t>
     </dgm:pt>
     <dgm:pt modelId="{8971AB3D-052C-3F43-9D5C-BDDB80C5C978}" type="pres">
       <dgm:prSet presAssocID="{A46C5EE3-7DCC-4043-972C-0C9FFE9EEE28}" presName="hierRoot4" presStyleCnt="0"/>
@@ -5709,7 +6487,7 @@
       </dgm:spPr>
     </dgm:pt>
     <dgm:pt modelId="{D3A7C488-0F95-A34D-AEC7-C8DFD470B0E0}" type="pres">
-      <dgm:prSet presAssocID="{A46C5EE3-7DCC-4043-972C-0C9FFE9EEE28}" presName="text4" presStyleLbl="fgAcc4" presStyleIdx="27" presStyleCnt="44">
+      <dgm:prSet presAssocID="{A46C5EE3-7DCC-4043-972C-0C9FFE9EEE28}" presName="text4" presStyleLbl="fgAcc4" presStyleIdx="27" presStyleCnt="44" custLinFactNeighborX="1903" custLinFactNeighborY="-8990">
         <dgm:presLayoutVars>
           <dgm:chPref val="3"/>
         </dgm:presLayoutVars>
@@ -5730,6 +6508,13 @@
     <dgm:pt modelId="{85F7B2A7-05B3-F942-9636-3552EB653E8E}" type="pres">
       <dgm:prSet presAssocID="{961C6729-0946-BF45-BD23-D30A7E20AA4E}" presName="Name23" presStyleLbl="parChTrans1D4" presStyleIdx="28" presStyleCnt="44"/>
       <dgm:spPr/>
+      <dgm:t>
+        <a:bodyPr/>
+        <a:lstStyle/>
+        <a:p>
+          <a:endParaRPr lang="en-US"/>
+        </a:p>
+      </dgm:t>
     </dgm:pt>
     <dgm:pt modelId="{9F9DAE9C-DE58-0A43-8247-FA98702087FE}" type="pres">
       <dgm:prSet presAssocID="{950D7E0F-13D7-614C-B296-9573AAFED3F9}" presName="hierRoot4" presStyleCnt="0"/>
@@ -5756,6 +6541,13 @@
         </dgm:presLayoutVars>
       </dgm:prSet>
       <dgm:spPr/>
+      <dgm:t>
+        <a:bodyPr/>
+        <a:lstStyle/>
+        <a:p>
+          <a:endParaRPr lang="en-US"/>
+        </a:p>
+      </dgm:t>
     </dgm:pt>
     <dgm:pt modelId="{211BED95-8E66-6844-B0E4-C12DB59D8E76}" type="pres">
       <dgm:prSet presAssocID="{950D7E0F-13D7-614C-B296-9573AAFED3F9}" presName="hierChild5" presStyleCnt="0"/>
@@ -5764,6 +6556,13 @@
     <dgm:pt modelId="{70E17E8A-0DB7-EF47-8DE4-AD1C506A0E32}" type="pres">
       <dgm:prSet presAssocID="{D1788FA0-C9C1-6C4E-91A7-FE592C53F08B}" presName="Name23" presStyleLbl="parChTrans1D4" presStyleIdx="29" presStyleCnt="44"/>
       <dgm:spPr/>
+      <dgm:t>
+        <a:bodyPr/>
+        <a:lstStyle/>
+        <a:p>
+          <a:endParaRPr lang="en-US"/>
+        </a:p>
+      </dgm:t>
     </dgm:pt>
     <dgm:pt modelId="{C538E4C4-A950-904C-B7FF-C4FEDF1098A2}" type="pres">
       <dgm:prSet presAssocID="{EBEC73D7-E102-1545-9BA9-68F25E85D6C6}" presName="hierRoot4" presStyleCnt="0"/>
@@ -5790,6 +6589,13 @@
         </dgm:presLayoutVars>
       </dgm:prSet>
       <dgm:spPr/>
+      <dgm:t>
+        <a:bodyPr/>
+        <a:lstStyle/>
+        <a:p>
+          <a:endParaRPr lang="en-US"/>
+        </a:p>
+      </dgm:t>
     </dgm:pt>
     <dgm:pt modelId="{02DB82E8-1430-DC43-893B-3D5FD6F96BA8}" type="pres">
       <dgm:prSet presAssocID="{EBEC73D7-E102-1545-9BA9-68F25E85D6C6}" presName="hierChild5" presStyleCnt="0"/>
@@ -5798,6 +6604,13 @@
     <dgm:pt modelId="{04EAC64C-2828-6B42-B57D-CE002EF7E57F}" type="pres">
       <dgm:prSet presAssocID="{BAB79077-2044-DF47-8605-5E442306ED2B}" presName="Name23" presStyleLbl="parChTrans1D4" presStyleIdx="30" presStyleCnt="44"/>
       <dgm:spPr/>
+      <dgm:t>
+        <a:bodyPr/>
+        <a:lstStyle/>
+        <a:p>
+          <a:endParaRPr lang="en-US"/>
+        </a:p>
+      </dgm:t>
     </dgm:pt>
     <dgm:pt modelId="{318A56C6-0DDD-D945-BA27-21749C83C842}" type="pres">
       <dgm:prSet presAssocID="{207E90AB-AD8A-464C-B95C-10FB9495C89F}" presName="hierRoot4" presStyleCnt="0"/>
@@ -5839,6 +6652,13 @@
     <dgm:pt modelId="{D9F07EF1-4083-1643-85B5-497341A732A7}" type="pres">
       <dgm:prSet presAssocID="{77E78E1C-5BFF-5B4E-B860-4D84C8A66A71}" presName="Name23" presStyleLbl="parChTrans1D4" presStyleIdx="31" presStyleCnt="44"/>
       <dgm:spPr/>
+      <dgm:t>
+        <a:bodyPr/>
+        <a:lstStyle/>
+        <a:p>
+          <a:endParaRPr lang="en-US"/>
+        </a:p>
+      </dgm:t>
     </dgm:pt>
     <dgm:pt modelId="{DCB71D3F-291F-0149-9E4B-6962C5579FF5}" type="pres">
       <dgm:prSet presAssocID="{AF7AEF5A-EA38-C141-8578-C10BEA60ADEC}" presName="hierRoot4" presStyleCnt="0"/>
@@ -5865,6 +6685,13 @@
         </dgm:presLayoutVars>
       </dgm:prSet>
       <dgm:spPr/>
+      <dgm:t>
+        <a:bodyPr/>
+        <a:lstStyle/>
+        <a:p>
+          <a:endParaRPr lang="en-US"/>
+        </a:p>
+      </dgm:t>
     </dgm:pt>
     <dgm:pt modelId="{52E047AA-5322-9C4C-AD42-9DD7C5C1864B}" type="pres">
       <dgm:prSet presAssocID="{AF7AEF5A-EA38-C141-8578-C10BEA60ADEC}" presName="hierChild5" presStyleCnt="0"/>
@@ -5873,6 +6700,13 @@
     <dgm:pt modelId="{BC15871B-A25D-EF49-A334-6BFFF458C1B3}" type="pres">
       <dgm:prSet presAssocID="{3C44445F-D7F6-5346-999A-35FA193C0B5D}" presName="Name23" presStyleLbl="parChTrans1D4" presStyleIdx="32" presStyleCnt="44"/>
       <dgm:spPr/>
+      <dgm:t>
+        <a:bodyPr/>
+        <a:lstStyle/>
+        <a:p>
+          <a:endParaRPr lang="en-US"/>
+        </a:p>
+      </dgm:t>
     </dgm:pt>
     <dgm:pt modelId="{B29E0425-5DAF-B94D-9894-1571CE4B6424}" type="pres">
       <dgm:prSet presAssocID="{0B159E5B-3357-8242-9DC4-CBFADAEAD9D3}" presName="hierRoot4" presStyleCnt="0"/>
@@ -5914,6 +6748,13 @@
     <dgm:pt modelId="{A0CF0008-E811-9942-AC56-7ED5964440A8}" type="pres">
       <dgm:prSet presAssocID="{4202F501-8014-4F4D-81FA-5B5CB957C5B3}" presName="Name17" presStyleLbl="parChTrans1D3" presStyleIdx="3" presStyleCnt="4"/>
       <dgm:spPr/>
+      <dgm:t>
+        <a:bodyPr/>
+        <a:lstStyle/>
+        <a:p>
+          <a:endParaRPr lang="en-US"/>
+        </a:p>
+      </dgm:t>
     </dgm:pt>
     <dgm:pt modelId="{9D66C7FD-95BF-FA47-B5F7-DBC4285C8C76}" type="pres">
       <dgm:prSet presAssocID="{8D818A51-1FA5-2647-8DE2-695B0C43A3D0}" presName="hierRoot3" presStyleCnt="0"/>
@@ -5955,6 +6796,13 @@
     <dgm:pt modelId="{47DBE800-B9A8-0144-B7A9-6B8500BBC930}" type="pres">
       <dgm:prSet presAssocID="{6CC53BE3-08C5-3649-A06A-A97DE5DBD2C5}" presName="Name23" presStyleLbl="parChTrans1D4" presStyleIdx="33" presStyleCnt="44"/>
       <dgm:spPr/>
+      <dgm:t>
+        <a:bodyPr/>
+        <a:lstStyle/>
+        <a:p>
+          <a:endParaRPr lang="en-US"/>
+        </a:p>
+      </dgm:t>
     </dgm:pt>
     <dgm:pt modelId="{7F232431-8A16-1C4B-AD66-45205FA31592}" type="pres">
       <dgm:prSet presAssocID="{D70A20F6-9806-D94F-A616-DA1B5CF03D74}" presName="hierRoot4" presStyleCnt="0"/>
@@ -5981,6 +6829,13 @@
         </dgm:presLayoutVars>
       </dgm:prSet>
       <dgm:spPr/>
+      <dgm:t>
+        <a:bodyPr/>
+        <a:lstStyle/>
+        <a:p>
+          <a:endParaRPr lang="en-US"/>
+        </a:p>
+      </dgm:t>
     </dgm:pt>
     <dgm:pt modelId="{49383BEF-0388-134E-BA9A-3CCFD89550AE}" type="pres">
       <dgm:prSet presAssocID="{D70A20F6-9806-D94F-A616-DA1B5CF03D74}" presName="hierChild5" presStyleCnt="0"/>
@@ -5989,6 +6844,13 @@
     <dgm:pt modelId="{C01411BD-24D1-E04B-90F3-B576E1F15126}" type="pres">
       <dgm:prSet presAssocID="{05C7D026-6686-8C41-BDE3-490A9233A563}" presName="Name23" presStyleLbl="parChTrans1D4" presStyleIdx="34" presStyleCnt="44"/>
       <dgm:spPr/>
+      <dgm:t>
+        <a:bodyPr/>
+        <a:lstStyle/>
+        <a:p>
+          <a:endParaRPr lang="en-US"/>
+        </a:p>
+      </dgm:t>
     </dgm:pt>
     <dgm:pt modelId="{0AF4BEFD-D1BB-E041-98C1-1F6D408DCEA3}" type="pres">
       <dgm:prSet presAssocID="{87B6595A-488C-4D4B-B236-9B4AE62E0DAD}" presName="hierRoot4" presStyleCnt="0"/>
@@ -6030,6 +6892,13 @@
     <dgm:pt modelId="{D34F0E1E-004D-EA43-97FD-C811F4F84C02}" type="pres">
       <dgm:prSet presAssocID="{3F01E3F4-03BC-B74C-B7E4-74FFE846DC00}" presName="Name23" presStyleLbl="parChTrans1D4" presStyleIdx="35" presStyleCnt="44"/>
       <dgm:spPr/>
+      <dgm:t>
+        <a:bodyPr/>
+        <a:lstStyle/>
+        <a:p>
+          <a:endParaRPr lang="en-US"/>
+        </a:p>
+      </dgm:t>
     </dgm:pt>
     <dgm:pt modelId="{7BEB7A31-DF63-944F-9A45-18DEFA4B1B42}" type="pres">
       <dgm:prSet presAssocID="{BA1FD544-E3E7-BC48-A2E3-252A3CE9ECDB}" presName="hierRoot4" presStyleCnt="0"/>
@@ -6071,6 +6940,13 @@
     <dgm:pt modelId="{AFEC0698-FD01-8F4E-90FB-7AF946EC2768}" type="pres">
       <dgm:prSet presAssocID="{1862DC18-ADAA-174C-BEA5-A45CD7BA5323}" presName="Name23" presStyleLbl="parChTrans1D4" presStyleIdx="36" presStyleCnt="44"/>
       <dgm:spPr/>
+      <dgm:t>
+        <a:bodyPr/>
+        <a:lstStyle/>
+        <a:p>
+          <a:endParaRPr lang="en-US"/>
+        </a:p>
+      </dgm:t>
     </dgm:pt>
     <dgm:pt modelId="{F987E35D-A68C-154E-A293-4A2CE1391F4A}" type="pres">
       <dgm:prSet presAssocID="{36FB6FB3-38E0-CF45-A865-BC3D5AC41CE2}" presName="hierRoot4" presStyleCnt="0"/>
@@ -6112,6 +6988,13 @@
     <dgm:pt modelId="{2C0751D5-5110-7C47-8A5D-460B1AF44712}" type="pres">
       <dgm:prSet presAssocID="{5A1E0755-F09D-9D4B-90DE-A546C4C5FFEA}" presName="Name23" presStyleLbl="parChTrans1D4" presStyleIdx="37" presStyleCnt="44"/>
       <dgm:spPr/>
+      <dgm:t>
+        <a:bodyPr/>
+        <a:lstStyle/>
+        <a:p>
+          <a:endParaRPr lang="en-US"/>
+        </a:p>
+      </dgm:t>
     </dgm:pt>
     <dgm:pt modelId="{9FF9AE4F-57F9-C14B-A204-E2B2B6B3B554}" type="pres">
       <dgm:prSet presAssocID="{6CEE0A8A-7461-E04D-A0AD-68ABF7C41C17}" presName="hierRoot4" presStyleCnt="0"/>
@@ -6138,6 +7021,13 @@
         </dgm:presLayoutVars>
       </dgm:prSet>
       <dgm:spPr/>
+      <dgm:t>
+        <a:bodyPr/>
+        <a:lstStyle/>
+        <a:p>
+          <a:endParaRPr lang="en-US"/>
+        </a:p>
+      </dgm:t>
     </dgm:pt>
     <dgm:pt modelId="{4E97E9BB-D769-7E41-9D29-700FB74D904B}" type="pres">
       <dgm:prSet presAssocID="{6CEE0A8A-7461-E04D-A0AD-68ABF7C41C17}" presName="hierChild5" presStyleCnt="0"/>
@@ -6146,6 +7036,13 @@
     <dgm:pt modelId="{494FDEE2-0B4A-8B47-951A-A605C9C8A797}" type="pres">
       <dgm:prSet presAssocID="{6096A688-FE90-3347-9910-E6215F70E0C4}" presName="Name23" presStyleLbl="parChTrans1D4" presStyleIdx="38" presStyleCnt="44"/>
       <dgm:spPr/>
+      <dgm:t>
+        <a:bodyPr/>
+        <a:lstStyle/>
+        <a:p>
+          <a:endParaRPr lang="en-US"/>
+        </a:p>
+      </dgm:t>
     </dgm:pt>
     <dgm:pt modelId="{4347F6DC-B1F2-9947-9D1A-186516AC56D0}" type="pres">
       <dgm:prSet presAssocID="{C40B9EBA-6429-0C47-9DEA-A60A40AC719E}" presName="hierRoot4" presStyleCnt="0"/>
@@ -6187,6 +7084,13 @@
     <dgm:pt modelId="{735A7519-3B71-074A-9C36-C65351BAFCA9}" type="pres">
       <dgm:prSet presAssocID="{F0706BA9-C6CD-6B4C-BDF4-E5D8ADCAD437}" presName="Name23" presStyleLbl="parChTrans1D4" presStyleIdx="39" presStyleCnt="44"/>
       <dgm:spPr/>
+      <dgm:t>
+        <a:bodyPr/>
+        <a:lstStyle/>
+        <a:p>
+          <a:endParaRPr lang="en-US"/>
+        </a:p>
+      </dgm:t>
     </dgm:pt>
     <dgm:pt modelId="{707DF828-458D-5049-A86F-8797A348FFAB}" type="pres">
       <dgm:prSet presAssocID="{B52B9F88-9EA4-2D4F-BEAA-9CF059D68612}" presName="hierRoot4" presStyleCnt="0"/>
@@ -6213,6 +7117,13 @@
         </dgm:presLayoutVars>
       </dgm:prSet>
       <dgm:spPr/>
+      <dgm:t>
+        <a:bodyPr/>
+        <a:lstStyle/>
+        <a:p>
+          <a:endParaRPr lang="en-US"/>
+        </a:p>
+      </dgm:t>
     </dgm:pt>
     <dgm:pt modelId="{D134682E-3F86-C344-8870-C035A5928E49}" type="pres">
       <dgm:prSet presAssocID="{B52B9F88-9EA4-2D4F-BEAA-9CF059D68612}" presName="hierChild5" presStyleCnt="0"/>
@@ -6221,6 +7132,13 @@
     <dgm:pt modelId="{98246C5C-387B-9C43-B62D-51EB2CBBA164}" type="pres">
       <dgm:prSet presAssocID="{A9717F84-6E94-2B45-A510-E823EAB94CC4}" presName="Name23" presStyleLbl="parChTrans1D4" presStyleIdx="40" presStyleCnt="44"/>
       <dgm:spPr/>
+      <dgm:t>
+        <a:bodyPr/>
+        <a:lstStyle/>
+        <a:p>
+          <a:endParaRPr lang="en-US"/>
+        </a:p>
+      </dgm:t>
     </dgm:pt>
     <dgm:pt modelId="{33EF02A7-99DC-A844-9854-BA9C125F5393}" type="pres">
       <dgm:prSet presAssocID="{ED823B13-A326-D84E-BD26-223DB2C7FB20}" presName="hierRoot4" presStyleCnt="0"/>
@@ -6262,6 +7180,13 @@
     <dgm:pt modelId="{0751A3CB-93AC-F74E-B981-8783ACC6D0CA}" type="pres">
       <dgm:prSet presAssocID="{BC0F1F95-4999-7545-A067-3F6437940C7D}" presName="Name23" presStyleLbl="parChTrans1D4" presStyleIdx="41" presStyleCnt="44"/>
       <dgm:spPr/>
+      <dgm:t>
+        <a:bodyPr/>
+        <a:lstStyle/>
+        <a:p>
+          <a:endParaRPr lang="en-US"/>
+        </a:p>
+      </dgm:t>
     </dgm:pt>
     <dgm:pt modelId="{E9091CFC-0C5D-884A-A0CF-FDAC9D1359E6}" type="pres">
       <dgm:prSet presAssocID="{2FC873BA-5037-1B43-855B-3BD5A969AC60}" presName="hierRoot4" presStyleCnt="0"/>
@@ -6303,6 +7228,13 @@
     <dgm:pt modelId="{EC2CE16C-F393-7A46-9DE8-E6A639BD1964}" type="pres">
       <dgm:prSet presAssocID="{4A7F18E1-EFBE-A640-B872-1608C0E41876}" presName="Name23" presStyleLbl="parChTrans1D4" presStyleIdx="42" presStyleCnt="44"/>
       <dgm:spPr/>
+      <dgm:t>
+        <a:bodyPr/>
+        <a:lstStyle/>
+        <a:p>
+          <a:endParaRPr lang="en-US"/>
+        </a:p>
+      </dgm:t>
     </dgm:pt>
     <dgm:pt modelId="{1FE2B9BD-C248-224D-BD6E-A989A66BE9EA}" type="pres">
       <dgm:prSet presAssocID="{1993DBF9-DF0E-F140-9A7E-B4399EE1E690}" presName="hierRoot4" presStyleCnt="0"/>
@@ -6329,6 +7261,13 @@
         </dgm:presLayoutVars>
       </dgm:prSet>
       <dgm:spPr/>
+      <dgm:t>
+        <a:bodyPr/>
+        <a:lstStyle/>
+        <a:p>
+          <a:endParaRPr lang="en-US"/>
+        </a:p>
+      </dgm:t>
     </dgm:pt>
     <dgm:pt modelId="{2B62A0A0-378D-EE4B-9161-BDCBFAC00D3D}" type="pres">
       <dgm:prSet presAssocID="{1993DBF9-DF0E-F140-9A7E-B4399EE1E690}" presName="hierChild5" presStyleCnt="0"/>
@@ -6337,6 +7276,13 @@
     <dgm:pt modelId="{B7164A36-FA50-0741-B1C8-4EA029C18989}" type="pres">
       <dgm:prSet presAssocID="{4C8F69AC-2AB0-6C4E-B590-6B8923A0D7D3}" presName="Name23" presStyleLbl="parChTrans1D4" presStyleIdx="43" presStyleCnt="44"/>
       <dgm:spPr/>
+      <dgm:t>
+        <a:bodyPr/>
+        <a:lstStyle/>
+        <a:p>
+          <a:endParaRPr lang="en-US"/>
+        </a:p>
+      </dgm:t>
     </dgm:pt>
     <dgm:pt modelId="{7F25568C-7587-0445-B554-5E5E83C8BC4C}" type="pres">
       <dgm:prSet presAssocID="{0F2B2217-F699-474D-837C-81B2C2A56C4E}" presName="hierRoot4" presStyleCnt="0"/>
@@ -6385,8 +7331,8 @@
     <dgm:cxn modelId="{95E6ECFD-E4BC-3241-8061-8EA9A38DEE77}" type="presOf" srcId="{D1788FA0-C9C1-6C4E-91A7-FE592C53F08B}" destId="{70E17E8A-0DB7-EF47-8DE4-AD1C506A0E32}" srcOrd="0" destOrd="0" presId="urn:microsoft.com/office/officeart/2005/8/layout/hierarchy1"/>
     <dgm:cxn modelId="{09CCCFF0-11B9-774C-9CCE-C00DA5585401}" srcId="{D70A20F6-9806-D94F-A616-DA1B5CF03D74}" destId="{87B6595A-488C-4D4B-B236-9B4AE62E0DAD}" srcOrd="0" destOrd="0" parTransId="{05C7D026-6686-8C41-BDE3-490A9233A563}" sibTransId="{17E85CBA-1CE8-8340-8A61-728042DB3F69}"/>
     <dgm:cxn modelId="{4E591BC6-90D8-B943-B53B-083C486D6982}" srcId="{C169E885-3A0B-5F49-83EA-A4939A043AD5}" destId="{48FCC713-933C-2142-A96D-34E395E5B46B}" srcOrd="1" destOrd="0" parTransId="{02FA31EC-F298-C247-A36E-31C443A43AEE}" sibTransId="{691AF552-B7B0-FB41-90BF-45B15E0D3FA5}"/>
+    <dgm:cxn modelId="{E59EE321-AFDB-E34C-B899-99A5B829F0FB}" type="presOf" srcId="{B2427EA5-27F5-184D-AD08-2D6735E29BD3}" destId="{B79B5E74-7424-2745-9694-FBB373F5DD9D}" srcOrd="0" destOrd="0" presId="urn:microsoft.com/office/officeart/2005/8/layout/hierarchy1"/>
     <dgm:cxn modelId="{D865DF80-DC9D-2641-99FB-099C110DC38C}" srcId="{1993DBF9-DF0E-F140-9A7E-B4399EE1E690}" destId="{0F2B2217-F699-474D-837C-81B2C2A56C4E}" srcOrd="0" destOrd="0" parTransId="{4C8F69AC-2AB0-6C4E-B590-6B8923A0D7D3}" sibTransId="{BED29099-FEE2-4648-AFD4-124BD3ACF811}"/>
-    <dgm:cxn modelId="{E59EE321-AFDB-E34C-B899-99A5B829F0FB}" type="presOf" srcId="{B2427EA5-27F5-184D-AD08-2D6735E29BD3}" destId="{B79B5E74-7424-2745-9694-FBB373F5DD9D}" srcOrd="0" destOrd="0" presId="urn:microsoft.com/office/officeart/2005/8/layout/hierarchy1"/>
     <dgm:cxn modelId="{B461C315-7BF3-774A-8F42-30A070508A2B}" type="presOf" srcId="{8B3C300B-4894-274A-A173-D77247937D40}" destId="{1A7F8C3C-A3EA-4D47-B1FD-767C48F0410C}" srcOrd="0" destOrd="0" presId="urn:microsoft.com/office/officeart/2005/8/layout/hierarchy1"/>
     <dgm:cxn modelId="{7A9BCBA8-E1ED-FC4A-B22E-772E63A3BAA4}" srcId="{BA1FD544-E3E7-BC48-A2E3-252A3CE9ECDB}" destId="{36FB6FB3-38E0-CF45-A865-BC3D5AC41CE2}" srcOrd="0" destOrd="0" parTransId="{1862DC18-ADAA-174C-BEA5-A45CD7BA5323}" sibTransId="{104AF477-3EAA-BD4A-BCE8-9153A4C997CA}"/>
     <dgm:cxn modelId="{B43C82A7-6BC7-224B-8263-09978BCD2DAE}" srcId="{48FCC713-933C-2142-A96D-34E395E5B46B}" destId="{A46C5EE3-7DCC-4043-972C-0C9FFE9EEE28}" srcOrd="0" destOrd="0" parTransId="{CAEFE125-A7A6-8B45-9E59-21155B987D7A}" sibTransId="{8B53F7F0-7FA5-224A-9206-66A9196D1494}"/>
@@ -6423,12 +7369,12 @@
     <dgm:cxn modelId="{1DF02425-B815-6042-B460-75856080BD79}" type="presOf" srcId="{F0706BA9-C6CD-6B4C-BDF4-E5D8ADCAD437}" destId="{735A7519-3B71-074A-9C36-C65351BAFCA9}" srcOrd="0" destOrd="0" presId="urn:microsoft.com/office/officeart/2005/8/layout/hierarchy1"/>
     <dgm:cxn modelId="{4A7C1FEB-B032-F14E-94B5-452E3543BD45}" srcId="{E2FE608D-848E-9547-A470-2EC3CB5D1012}" destId="{FE194C73-540F-914B-AACF-737618626E1F}" srcOrd="0" destOrd="0" parTransId="{8B3C300B-4894-274A-A173-D77247937D40}" sibTransId="{BE28C100-7016-A948-90D8-36302A987DF1}"/>
     <dgm:cxn modelId="{5D2C6BD3-3BBC-1A44-AC18-C38DECE32D38}" srcId="{B52B9F88-9EA4-2D4F-BEAA-9CF059D68612}" destId="{ED823B13-A326-D84E-BD26-223DB2C7FB20}" srcOrd="0" destOrd="0" parTransId="{A9717F84-6E94-2B45-A510-E823EAB94CC4}" sibTransId="{0764D192-86E9-0240-A1DB-2C46C2DBCBF6}"/>
+    <dgm:cxn modelId="{70C588EB-E276-2F42-89C3-5016335DE10A}" type="presOf" srcId="{86132337-0245-7F42-8333-ACA1587AA519}" destId="{9C73C89C-C714-7B4A-96FF-4D27183374C4}" srcOrd="0" destOrd="0" presId="urn:microsoft.com/office/officeart/2005/8/layout/hierarchy1"/>
     <dgm:cxn modelId="{2C36FEAE-F8F4-7041-BA6D-024589D5114F}" type="presOf" srcId="{628927CE-4A30-0942-9BE1-A96A697ADD93}" destId="{B2F7DB5D-9E3D-0D46-8A2F-8BD39318893F}" srcOrd="0" destOrd="0" presId="urn:microsoft.com/office/officeart/2005/8/layout/hierarchy1"/>
-    <dgm:cxn modelId="{70C588EB-E276-2F42-89C3-5016335DE10A}" type="presOf" srcId="{86132337-0245-7F42-8333-ACA1587AA519}" destId="{9C73C89C-C714-7B4A-96FF-4D27183374C4}" srcOrd="0" destOrd="0" presId="urn:microsoft.com/office/officeart/2005/8/layout/hierarchy1"/>
     <dgm:cxn modelId="{ACE93A1E-2374-8F4E-ADB3-B2C7C9AE4455}" srcId="{20817F20-3363-8B49-B7DB-889A9C367C1B}" destId="{8C39FBA8-BAA6-5346-9615-DDB6172D8884}" srcOrd="0" destOrd="0" parTransId="{5DD94846-7644-FC43-90C8-2A4DE566B47D}" sibTransId="{F9CC0355-97EC-9446-A5FD-AB411F955E35}"/>
     <dgm:cxn modelId="{5413299B-29FB-7B43-9424-EE841C00A1DF}" type="presOf" srcId="{5694525B-94C4-5346-BFCB-03F162358D7F}" destId="{83F5F0F8-F85E-6D47-B4D1-6575BAB7A905}" srcOrd="0" destOrd="0" presId="urn:microsoft.com/office/officeart/2005/8/layout/hierarchy1"/>
+    <dgm:cxn modelId="{4CF98D69-764F-5A46-A8A7-EC8AC99366CF}" type="presOf" srcId="{6CC53BE3-08C5-3649-A06A-A97DE5DBD2C5}" destId="{47DBE800-B9A8-0144-B7A9-6B8500BBC930}" srcOrd="0" destOrd="0" presId="urn:microsoft.com/office/officeart/2005/8/layout/hierarchy1"/>
     <dgm:cxn modelId="{60CF8B9C-3D6F-C349-A686-8D5B389B57FC}" type="presOf" srcId="{4C8F69AC-2AB0-6C4E-B590-6B8923A0D7D3}" destId="{B7164A36-FA50-0741-B1C8-4EA029C18989}" srcOrd="0" destOrd="0" presId="urn:microsoft.com/office/officeart/2005/8/layout/hierarchy1"/>
-    <dgm:cxn modelId="{4CF98D69-764F-5A46-A8A7-EC8AC99366CF}" type="presOf" srcId="{6CC53BE3-08C5-3649-A06A-A97DE5DBD2C5}" destId="{47DBE800-B9A8-0144-B7A9-6B8500BBC930}" srcOrd="0" destOrd="0" presId="urn:microsoft.com/office/officeart/2005/8/layout/hierarchy1"/>
     <dgm:cxn modelId="{32932027-7838-744C-BA70-C6BC9EA991F7}" srcId="{B52B9F88-9EA4-2D4F-BEAA-9CF059D68612}" destId="{1993DBF9-DF0E-F140-9A7E-B4399EE1E690}" srcOrd="1" destOrd="0" parTransId="{4A7F18E1-EFBE-A640-B872-1608C0E41876}" sibTransId="{7F9BC0BD-0B15-A943-877B-5195671364CF}"/>
     <dgm:cxn modelId="{F9935A30-A99B-DC47-8E7D-1851AEB76446}" srcId="{F3A7CE0B-BB3D-C84B-88F1-6CF41AF4C7BC}" destId="{E2FE608D-848E-9547-A470-2EC3CB5D1012}" srcOrd="0" destOrd="0" parTransId="{5D0A8754-7165-2B48-82C5-98DBA61BCBF0}" sibTransId="{4CB9017E-7C74-0D44-8332-0054918D1129}"/>
     <dgm:cxn modelId="{C1EB440A-EB2F-5D43-9D82-7B388FF92F04}" type="presOf" srcId="{FCAF9091-D75A-BA4F-A3C6-5A2062E4F760}" destId="{EE57DC3B-B89A-9948-9013-C2D8289CA542}" srcOrd="0" destOrd="0" presId="urn:microsoft.com/office/officeart/2005/8/layout/hierarchy1"/>
@@ -6489,8 +7435,8 @@
     <dgm:cxn modelId="{27285DA5-2DE3-414B-A87C-399B336B7DF3}" srcId="{8F7FBD2F-35EB-BF4A-9B74-1423B2F2BACB}" destId="{20817F20-3363-8B49-B7DB-889A9C367C1B}" srcOrd="0" destOrd="0" parTransId="{86438D40-E758-DF43-B3C9-8AB69A1FDB90}" sibTransId="{66C0EA77-3BD9-BB4C-976F-56EA98FB95A9}"/>
     <dgm:cxn modelId="{145A63EF-44A2-C346-B2B8-AD3780D21EED}" srcId="{53E81320-9AEA-F841-8506-C2EBD8C84131}" destId="{6D58582A-4C65-584B-AFDE-184D593758F7}" srcOrd="1" destOrd="0" parTransId="{ABE76CB2-4453-2045-B5B3-9D67131A4D83}" sibTransId="{489F2267-97E1-2942-8D83-C2D3194C3088}"/>
     <dgm:cxn modelId="{084C533F-EACF-D540-B740-7B8EC0F8E771}" type="presOf" srcId="{FC4E6E5B-B7B2-D74A-AA01-4CBFC2996E7C}" destId="{FC659AB2-99A0-E44C-B73E-CF61F72B47B4}" srcOrd="0" destOrd="0" presId="urn:microsoft.com/office/officeart/2005/8/layout/hierarchy1"/>
+    <dgm:cxn modelId="{2720DEA6-35DF-AD42-8D75-2CB2C65FB2F6}" type="presOf" srcId="{13EEE07D-41E1-394B-A297-6B97934CF32E}" destId="{5996BD7D-FAC7-D040-B68A-E42D8F3C9748}" srcOrd="0" destOrd="0" presId="urn:microsoft.com/office/officeart/2005/8/layout/hierarchy1"/>
     <dgm:cxn modelId="{5503DA6B-2FE4-3D4F-B8AB-A54652181248}" type="presOf" srcId="{950D7E0F-13D7-614C-B296-9573AAFED3F9}" destId="{FF74CDF3-D5DD-F842-A38F-70E69AB5FB27}" srcOrd="0" destOrd="0" presId="urn:microsoft.com/office/officeart/2005/8/layout/hierarchy1"/>
-    <dgm:cxn modelId="{2720DEA6-35DF-AD42-8D75-2CB2C65FB2F6}" type="presOf" srcId="{13EEE07D-41E1-394B-A297-6B97934CF32E}" destId="{5996BD7D-FAC7-D040-B68A-E42D8F3C9748}" srcOrd="0" destOrd="0" presId="urn:microsoft.com/office/officeart/2005/8/layout/hierarchy1"/>
     <dgm:cxn modelId="{9EB75C7F-D8AA-1841-8A17-AC972D5493B1}" type="presOf" srcId="{C117AA81-DB65-8046-83DB-CF9F023019BE}" destId="{6E6B77D2-2724-BC4A-8822-2E9F46ED48D5}" srcOrd="0" destOrd="0" presId="urn:microsoft.com/office/officeart/2005/8/layout/hierarchy1"/>
     <dgm:cxn modelId="{A619D5B3-012F-1B43-AD48-3413AD9F52AA}" type="presOf" srcId="{8D818A51-1FA5-2647-8DE2-695B0C43A3D0}" destId="{E12FCD2A-AC42-1443-9D5C-7098B657DCC7}" srcOrd="0" destOrd="0" presId="urn:microsoft.com/office/officeart/2005/8/layout/hierarchy1"/>
     <dgm:cxn modelId="{D4FB29E7-484D-424D-9F62-E189C3C90289}" type="presOf" srcId="{1993DBF9-DF0E-F140-9A7E-B4399EE1E690}" destId="{7A33EC5C-6032-DC46-B9BB-E53B199823B0}" srcOrd="0" destOrd="0" presId="urn:microsoft.com/office/officeart/2005/8/layout/hierarchy1"/>
@@ -6837,7 +7783,11 @@
     <dgm:cxn modelId="{B6C5097C-C030-3E48-8FAF-D982F888B6CC}" type="presParOf" srcId="{7F25568C-7587-0445-B554-5E5E83C8BC4C}" destId="{3EA0DDB5-AA36-C149-8EBB-BCA39B024F39}" srcOrd="1" destOrd="0" presId="urn:microsoft.com/office/officeart/2005/8/layout/hierarchy1"/>
   </dgm:cxnLst>
   <dgm:bg/>
-  <dgm:whole/>
+  <dgm:whole>
+    <a:ln>
+      <a:noFill/>
+    </a:ln>
+  </dgm:whole>
   <dgm:extLst>
     <a:ext uri="http://schemas.microsoft.com/office/drawing/2008/diagram">
       <dsp:dataModelExt xmlns:dsp="http://schemas.microsoft.com/office/drawing/2008/diagram" relId="rId9" minVer="http://schemas.openxmlformats.org/drawingml/2006/diagram"/>
@@ -7806,7 +8756,7 @@
       <dsp:spPr>
         <a:xfrm>
           <a:off x="4888914" y="2655109"/>
-          <a:ext cx="91440" cy="124770"/>
+          <a:ext cx="91440" cy="100279"/>
         </a:xfrm>
         <a:custGeom>
           <a:avLst/>
@@ -7820,7 +8770,13 @@
                 <a:pt x="45720" y="0"/>
               </a:moveTo>
               <a:lnTo>
-                <a:pt x="45720" y="124770"/>
+                <a:pt x="45720" y="60536"/>
+              </a:lnTo>
+              <a:lnTo>
+                <a:pt x="53884" y="60536"/>
+              </a:lnTo>
+              <a:lnTo>
+                <a:pt x="53884" y="100279"/>
               </a:lnTo>
             </a:path>
           </a:pathLst>
@@ -10331,7 +11287,7 @@
           </a:avLst>
         </a:prstGeom>
         <a:solidFill>
-          <a:schemeClr val="bg1"/>
+          <a:srgbClr val="0000FF"/>
         </a:solidFill>
         <a:ln w="38100" cap="flat" cmpd="sng" algn="ctr">
           <a:solidFill>
@@ -10373,7 +11329,7 @@
           <a:r>
             <a:rPr lang="en-US" sz="800" b="1" kern="1200">
               <a:solidFill>
-                <a:schemeClr val="tx1"/>
+                <a:schemeClr val="bg1"/>
               </a:solidFill>
             </a:rPr>
             <a:t>F3</a:t>
@@ -10550,7 +11506,7 @@
           </a:avLst>
         </a:prstGeom>
         <a:solidFill>
-          <a:schemeClr val="bg1"/>
+          <a:srgbClr val="FF6600"/>
         </a:solidFill>
         <a:ln w="38100" cap="flat" cmpd="sng" algn="ctr">
           <a:solidFill>
@@ -10590,7 +11546,11 @@
             </a:spcAft>
           </a:pPr>
           <a:r>
-            <a:rPr lang="en-US" sz="800" b="1" kern="1200" baseline="0"/>
+            <a:rPr lang="en-US" sz="800" b="1" kern="1200" baseline="0">
+              <a:solidFill>
+                <a:schemeClr val="bg1"/>
+              </a:solidFill>
+            </a:rPr>
             <a:t>F3</a:t>
           </a:r>
         </a:p>
@@ -10876,7 +11836,7 @@
           </a:avLst>
         </a:prstGeom>
         <a:solidFill>
-          <a:schemeClr val="bg1"/>
+          <a:srgbClr val="FF6600"/>
         </a:solidFill>
         <a:ln w="38100" cap="flat" cmpd="sng" algn="ctr">
           <a:solidFill>
@@ -10916,7 +11876,11 @@
             </a:spcAft>
           </a:pPr>
           <a:r>
-            <a:rPr lang="en-US" sz="800" b="1" kern="1200" baseline="0"/>
+            <a:rPr lang="en-US" sz="800" b="1" kern="1200" baseline="0">
+              <a:solidFill>
+                <a:schemeClr val="bg1"/>
+              </a:solidFill>
+            </a:rPr>
             <a:t>F3</a:t>
           </a:r>
         </a:p>
@@ -11091,7 +12055,7 @@
           </a:avLst>
         </a:prstGeom>
         <a:solidFill>
-          <a:schemeClr val="bg1"/>
+          <a:srgbClr val="FF0000"/>
         </a:solidFill>
         <a:ln w="38100" cap="flat" cmpd="sng" algn="ctr">
           <a:solidFill>
@@ -11133,7 +12097,7 @@
           <a:r>
             <a:rPr lang="en-US" sz="800" b="1" kern="1200" baseline="0">
               <a:solidFill>
-                <a:schemeClr val="tx1"/>
+                <a:schemeClr val="bg1"/>
               </a:solidFill>
             </a:rPr>
             <a:t>F3</a:t>
@@ -11639,7 +12603,7 @@
           </a:avLst>
         </a:prstGeom>
         <a:solidFill>
-          <a:schemeClr val="bg1"/>
+          <a:srgbClr val="0000FF"/>
         </a:solidFill>
         <a:ln w="38100" cap="flat" cmpd="sng" algn="ctr">
           <a:solidFill>
@@ -11681,7 +12645,7 @@
           <a:r>
             <a:rPr lang="en-US" sz="800" b="1" kern="1200">
               <a:solidFill>
-                <a:schemeClr val="tx1"/>
+                <a:schemeClr val="bg1"/>
               </a:solidFill>
             </a:rPr>
             <a:t>F3</a:t>
@@ -11858,9 +12822,9 @@
           </a:avLst>
         </a:prstGeom>
         <a:solidFill>
-          <a:schemeClr val="bg1"/>
-        </a:solidFill>
-        <a:ln w="38100" cap="flat" cmpd="sng" algn="ctr">
+          <a:srgbClr val="FFFF00"/>
+        </a:solidFill>
+        <a:ln w="57150" cap="flat" cmpd="thickThin" algn="ctr">
           <a:solidFill>
             <a:srgbClr val="FFFF00"/>
           </a:solidFill>
@@ -12188,7 +13152,7 @@
           </a:avLst>
         </a:prstGeom>
         <a:solidFill>
-          <a:schemeClr val="bg1"/>
+          <a:srgbClr val="FF6600"/>
         </a:solidFill>
         <a:ln w="38100" cap="flat" cmpd="sng" algn="ctr">
           <a:solidFill>
@@ -12228,7 +13192,11 @@
             </a:spcAft>
           </a:pPr>
           <a:r>
-            <a:rPr lang="en-US" sz="800" b="1" kern="1200" baseline="0"/>
+            <a:rPr lang="en-US" sz="800" b="1" kern="1200" baseline="0">
+              <a:solidFill>
+                <a:schemeClr val="bg1"/>
+              </a:solidFill>
+            </a:rPr>
             <a:t>F3</a:t>
           </a:r>
         </a:p>
@@ -12403,7 +13371,7 @@
           </a:avLst>
         </a:prstGeom>
         <a:solidFill>
-          <a:schemeClr val="bg1"/>
+          <a:srgbClr val="FF6600"/>
         </a:solidFill>
         <a:ln w="38100" cap="flat" cmpd="sng" algn="ctr">
           <a:solidFill>
@@ -12443,7 +13411,11 @@
             </a:spcAft>
           </a:pPr>
           <a:r>
-            <a:rPr lang="en-US" sz="800" b="1" kern="1200" baseline="0"/>
+            <a:rPr lang="en-US" sz="800" b="1" kern="1200" baseline="0">
+              <a:solidFill>
+                <a:schemeClr val="bg1"/>
+              </a:solidFill>
+            </a:rPr>
             <a:t>F3</a:t>
           </a:r>
         </a:p>
@@ -13058,7 +14030,7 @@
           </a:avLst>
         </a:prstGeom>
         <a:solidFill>
-          <a:schemeClr val="bg1"/>
+          <a:srgbClr val="0000FF"/>
         </a:solidFill>
         <a:ln w="38100" cap="flat" cmpd="sng" algn="ctr">
           <a:solidFill>
@@ -13100,7 +14072,7 @@
           <a:r>
             <a:rPr lang="en-US" sz="800" b="1" kern="1200">
               <a:solidFill>
-                <a:schemeClr val="tx1"/>
+                <a:schemeClr val="bg1"/>
               </a:solidFill>
             </a:rPr>
             <a:t>F3</a:t>
@@ -13230,7 +14202,7 @@
       </dsp:nvSpPr>
       <dsp:spPr>
         <a:xfrm>
-          <a:off x="4720129" y="2779879"/>
+          <a:off x="4728293" y="2755388"/>
           <a:ext cx="429010" cy="272421"/>
         </a:xfrm>
         <a:prstGeom prst="roundRect">
@@ -13268,7 +14240,7 @@
       </dsp:nvSpPr>
       <dsp:spPr>
         <a:xfrm>
-          <a:off x="4767797" y="2825164"/>
+          <a:off x="4775961" y="2800673"/>
           <a:ext cx="429010" cy="272421"/>
         </a:xfrm>
         <a:prstGeom prst="roundRect">
@@ -13277,7 +14249,7 @@
           </a:avLst>
         </a:prstGeom>
         <a:solidFill>
-          <a:schemeClr val="bg1"/>
+          <a:srgbClr val="FF6600"/>
         </a:solidFill>
         <a:ln w="38100" cap="flat" cmpd="sng" algn="ctr">
           <a:solidFill>
@@ -13317,13 +14289,17 @@
             </a:spcAft>
           </a:pPr>
           <a:r>
-            <a:rPr lang="en-US" sz="800" b="1" kern="1200" baseline="0"/>
+            <a:rPr lang="en-US" sz="800" b="1" kern="1200" baseline="0">
+              <a:solidFill>
+                <a:schemeClr val="bg1"/>
+              </a:solidFill>
+            </a:rPr>
             <a:t>F3</a:t>
           </a:r>
         </a:p>
       </dsp:txBody>
       <dsp:txXfrm>
-        <a:off x="4775776" y="2833143"/>
+        <a:off x="4783940" y="2808652"/>
         <a:ext cx="413052" cy="256463"/>
       </dsp:txXfrm>
     </dsp:sp>
@@ -13603,7 +14579,7 @@
           </a:avLst>
         </a:prstGeom>
         <a:solidFill>
-          <a:schemeClr val="bg1"/>
+          <a:srgbClr val="FFFF00"/>
         </a:solidFill>
         <a:ln w="38100" cap="flat" cmpd="sng" algn="ctr">
           <a:solidFill>
@@ -13643,7 +14619,11 @@
             </a:spcAft>
           </a:pPr>
           <a:r>
-            <a:rPr lang="en-US" sz="800" b="1" kern="1200" baseline="0"/>
+            <a:rPr lang="en-US" sz="800" b="1" kern="1200" baseline="0">
+              <a:solidFill>
+                <a:schemeClr val="tx1"/>
+              </a:solidFill>
+            </a:rPr>
             <a:t>F3</a:t>
           </a:r>
         </a:p>
@@ -13818,7 +14798,7 @@
           </a:avLst>
         </a:prstGeom>
         <a:solidFill>
-          <a:schemeClr val="bg1"/>
+          <a:srgbClr val="FF6600"/>
         </a:solidFill>
         <a:ln w="38100" cap="flat" cmpd="sng" algn="ctr">
           <a:solidFill>
@@ -13858,7 +14838,11 @@
             </a:spcAft>
           </a:pPr>
           <a:r>
-            <a:rPr lang="en-US" sz="800" b="1" kern="1200" baseline="0"/>
+            <a:rPr lang="en-US" sz="800" b="1" kern="1200" baseline="0">
+              <a:solidFill>
+                <a:schemeClr val="bg1"/>
+              </a:solidFill>
+            </a:rPr>
             <a:t>F3</a:t>
           </a:r>
         </a:p>
@@ -14361,7 +15345,7 @@
           </a:avLst>
         </a:prstGeom>
         <a:solidFill>
-          <a:schemeClr val="bg1"/>
+          <a:srgbClr val="0000FF"/>
         </a:solidFill>
         <a:ln w="38100" cap="flat" cmpd="sng" algn="ctr">
           <a:solidFill>
@@ -14403,7 +15387,7 @@
           <a:r>
             <a:rPr lang="en-US" sz="800" b="1" kern="1200" baseline="0">
               <a:solidFill>
-                <a:schemeClr val="tx1"/>
+                <a:schemeClr val="bg1"/>
               </a:solidFill>
             </a:rPr>
             <a:t>F3</a:t>
@@ -14580,7 +15564,7 @@
           </a:avLst>
         </a:prstGeom>
         <a:solidFill>
-          <a:schemeClr val="bg1"/>
+          <a:srgbClr val="FFFF00"/>
         </a:solidFill>
         <a:ln w="38100" cap="flat" cmpd="sng" algn="ctr">
           <a:solidFill>
@@ -14620,7 +15604,11 @@
             </a:spcAft>
           </a:pPr>
           <a:r>
-            <a:rPr lang="en-US" sz="800" b="1" kern="1200" baseline="0"/>
+            <a:rPr lang="en-US" sz="800" b="1" kern="1200" baseline="0">
+              <a:solidFill>
+                <a:srgbClr val="000000"/>
+              </a:solidFill>
+            </a:rPr>
             <a:t>F3</a:t>
           </a:r>
         </a:p>
@@ -14906,7 +15894,7 @@
           </a:avLst>
         </a:prstGeom>
         <a:solidFill>
-          <a:schemeClr val="bg1"/>
+          <a:srgbClr val="FFFF00"/>
         </a:solidFill>
         <a:ln w="38100" cap="flat" cmpd="sng" algn="ctr">
           <a:solidFill>
@@ -14946,7 +15934,11 @@
             </a:spcAft>
           </a:pPr>
           <a:r>
-            <a:rPr lang="en-US" sz="800" b="1" kern="1200" baseline="0"/>
+            <a:rPr lang="en-US" sz="800" b="1" kern="1200" baseline="0">
+              <a:solidFill>
+                <a:srgbClr val="000000"/>
+              </a:solidFill>
+            </a:rPr>
             <a:t>F3</a:t>
           </a:r>
         </a:p>
@@ -15121,7 +16113,7 @@
           </a:avLst>
         </a:prstGeom>
         <a:solidFill>
-          <a:schemeClr val="bg1"/>
+          <a:srgbClr val="FFFF00"/>
         </a:solidFill>
         <a:ln w="28575" cap="flat" cmpd="sng" algn="ctr">
           <a:solidFill>
@@ -15163,7 +16155,7 @@
           <a:r>
             <a:rPr lang="en-US" sz="800" b="1" kern="1200" baseline="0">
               <a:solidFill>
-                <a:schemeClr val="tx1"/>
+                <a:srgbClr val="000000"/>
               </a:solidFill>
             </a:rPr>
             <a:t>F3</a:t>

</xml_diff>